<commit_message>
Dissertation doc with abstract
</commit_message>
<xml_diff>
--- a/Dissertation.docx
+++ b/Dissertation.docx
@@ -1267,19 +1267,8 @@
                                   <w:sz w:val="32"/>
                                   <w:szCs w:val="32"/>
                                 </w:rPr>
-                                <w:t xml:space="preserve">David </w:t>
+                                <w:t>David McSherry</w:t>
                               </w:r>
-                              <w:proofErr w:type="spellStart"/>
-                              <w:r>
-                                <w:rPr>
-                                  <w:b/>
-                                  <w:bCs/>
-                                  <w:sz w:val="32"/>
-                                  <w:szCs w:val="32"/>
-                                </w:rPr>
-                                <w:t>McSherry</w:t>
-                              </w:r>
-                              <w:proofErr w:type="spellEnd"/>
                             </w:p>
                             <w:p>
                               <w:pPr>
@@ -1896,7 +1885,7 @@
                                       </pic:cNvPicPr>
                                     </pic:nvPicPr>
                                     <pic:blipFill>
-                                      <a:blip r:embed="rId9">
+                                      <a:blip r:embed="rId10">
                                         <a:extLst>
                                           <a:ext uri="{28A0092B-C50C-407E-A947-70E740481C1C}">
                                             <a14:useLocalDpi xmlns:a14="http://schemas.microsoft.com/office/drawing/2010/main" val="0"/>
@@ -2008,15 +1997,7 @@
         <w:t xml:space="preserve"> </w:t>
       </w:r>
       <w:r>
-        <w:t>Signed: __________________________________</w:t>
-      </w:r>
-      <w:proofErr w:type="gramStart"/>
-      <w:r>
-        <w:t>_  Date</w:t>
-      </w:r>
-      <w:proofErr w:type="gramEnd"/>
-      <w:r>
-        <w:t>: ________________</w:t>
+        <w:t>Signed: ___________________________________  Date: ________________</w:t>
       </w:r>
       <w:r>
         <w:tab/>
@@ -2064,7 +2045,7 @@
       <w:pPr>
         <w:pStyle w:val="Heading1"/>
         <w:sectPr>
-          <w:footerReference w:type="first" r:id="rId10"/>
+          <w:footerReference w:type="first" r:id="rId11"/>
           <w:type w:val="continuous"/>
           <w:pgSz w:w="11906" w:h="16838"/>
           <w:pgMar w:top="1440" w:right="1440" w:bottom="1440" w:left="1440" w:header="708" w:footer="708" w:gutter="0"/>
@@ -3068,69 +3049,64 @@
         <w:spacing w:after="240" w:line="360" w:lineRule="auto"/>
       </w:pPr>
       <w:r>
-        <w:t xml:space="preserve">The abstract is a short overview of the </w:t>
-      </w:r>
-      <w:r>
-        <w:t xml:space="preserve">completed </w:t>
-      </w:r>
-      <w:r>
-        <w:t>project. Typically, it has three parts: (</w:t>
-      </w:r>
-      <w:proofErr w:type="spellStart"/>
-      <w:r>
-        <w:t>i</w:t>
-      </w:r>
-      <w:proofErr w:type="spellEnd"/>
-      <w:r>
-        <w:t xml:space="preserve">) a summary of the problem </w:t>
-      </w:r>
-      <w:r>
-        <w:t>that has been</w:t>
-      </w:r>
-      <w:r>
-        <w:t xml:space="preserve"> tackled</w:t>
+        <w:t xml:space="preserve"> (iii) a </w:t>
+      </w:r>
+      <w:r>
+        <w:t>summary</w:t>
+      </w:r>
+      <w:r>
+        <w:t xml:space="preserve"> of the work completed.</w:t>
+      </w:r>
+    </w:p>
+    <w:p>
+      <w:pPr>
+        <w:pStyle w:val="BodyText"/>
+        <w:spacing w:line="360" w:lineRule="auto"/>
+      </w:pPr>
+      <w:r>
+        <w:t>The problem is that the Northern Ireland Statistics and Research Agency (NISRA) receive several datasets throughout the year which contain thousands of addresses on which critical statistical data outputs rely on such as Census Data. It has been noticed that a large percentage of those address cannot be validated as correct address. This is due to the addresses being captured through forms completed by people which lead to human error in the addresses.</w:t>
+      </w:r>
+      <w:r>
+        <w:t xml:space="preserve"> If an address cannot be confirmed it is not then reliable enough to be used in key statistical data. The current process of confirming these addresses is expensive in both time and money.</w:t>
+      </w:r>
+    </w:p>
+    <w:p>
+      <w:pPr>
+        <w:pStyle w:val="BodyText"/>
+        <w:spacing w:line="360" w:lineRule="auto"/>
+      </w:pPr>
+      <w:r>
+        <w:t>It was then proposed to create a less expensive application that would carry out the current process more quickly.</w:t>
+      </w:r>
+      <w:r>
+        <w:t xml:space="preserve"> </w:t>
+      </w:r>
+      <w:r>
+        <w:t>The application would make use of the current software Microsoft Access and the programming language Visual Basic with Applications (VBA). This is because current applications that NISRA use are built using these utilities and therefore they are recognised by the staff and also reduces training to a minimum. Another request was the ability to carry out the process through Microsoft SQL Server as this is where the data for processing is held for cleansing. This was acceptable as MS Access and MS SQL Server can communicate quite effectively. The finished solution is to carry out the majority of the processes within MS SQL Server as Access allows this via pass through queries which allows for quicker process times and also incorporates the current security procedures within NISRA</w:t>
+      </w:r>
+      <w:r>
+        <w:t>. The purpose of MS Access is to provide a user friendly front end User Interface that the staff can use effectively.</w:t>
+      </w:r>
+    </w:p>
+    <w:p>
+      <w:pPr>
+        <w:pStyle w:val="BodyText"/>
+        <w:spacing w:line="360" w:lineRule="auto"/>
+      </w:pPr>
+      <w:r>
+        <w:t>To date an application was created within MS Access to act as a front end user interface for the address validation process which is carried out in the back end within MS SQL Server. Many improvements have been made over the development of the project as will be outlined in this report but the original idea has been followed with the addition of some useful features. The application works as required and this report will outline some possible future versions of this project.</w:t>
+      </w:r>
+    </w:p>
+    <w:p>
+      <w:pPr>
+        <w:pStyle w:val="BodyText"/>
+        <w:spacing w:line="360" w:lineRule="auto"/>
+      </w:pPr>
+      <w:r>
+        <w:t>This current version of the project is being used successfully by staff at NISRA.</w:t>
       </w:r>
       <w:bookmarkStart w:id="4" w:name="_GoBack"/>
       <w:bookmarkEnd w:id="4"/>
-      <w:r>
-        <w:t xml:space="preserve">; (ii) a summary of the solution </w:t>
-      </w:r>
-      <w:r>
-        <w:t>developed</w:t>
-      </w:r>
-      <w:r>
-        <w:t xml:space="preserve">; and (iii) a </w:t>
-      </w:r>
-      <w:r>
-        <w:t>summary</w:t>
-      </w:r>
-      <w:r>
-        <w:t xml:space="preserve"> of the work completed. </w:t>
-      </w:r>
-      <w:r>
-        <w:t>It normally appears on a page by itself.</w:t>
-      </w:r>
-    </w:p>
-    <w:p>
-      <w:pPr>
-        <w:pStyle w:val="BodyText"/>
-        <w:spacing w:after="240" w:line="360" w:lineRule="auto"/>
-      </w:pPr>
-      <w:r>
-        <w:t xml:space="preserve">It is recommended that you try to produce the abstract before the rest of the dissertation to make clear what you intend to cover. </w:t>
-      </w:r>
-    </w:p>
-    <w:p>
-      <w:pPr>
-        <w:pStyle w:val="BodyText"/>
-        <w:spacing w:line="360" w:lineRule="auto"/>
-      </w:pPr>
-      <w:r>
-        <w:t>Length</w:t>
-      </w:r>
-      <w:r>
-        <w:t>: ~300 words</w:t>
-      </w:r>
     </w:p>
     <w:p>
       <w:pPr>
@@ -3147,6 +3123,7 @@
           <w:rStyle w:val="Emphasis"/>
           <w:i w:val="0"/>
         </w:rPr>
+        <w:lastRenderedPageBreak/>
         <w:t>Introduction</w:t>
       </w:r>
       <w:bookmarkEnd w:id="5"/>
@@ -3226,11 +3203,7 @@
         <w:spacing w:after="240" w:line="360" w:lineRule="auto"/>
       </w:pPr>
       <w:r>
-        <w:t xml:space="preserve">The investigation of the problem and its potential solution will have led to the identification of a set of system requirements, which should be presented in the Analysis Chapter. The requirements should be documented using whatever descriptive techniques are appropriate </w:t>
-      </w:r>
-      <w:r>
-        <w:lastRenderedPageBreak/>
-        <w:t>for the type of system and type of requirements involved. For example, functional requirements might be documented as use</w:t>
+        <w:t>The investigation of the problem and its potential solution will have led to the identification of a set of system requirements, which should be presented in the Analysis Chapter. The requirements should be documented using whatever descriptive techniques are appropriate for the type of system and type of requirements involved. For example, functional requirements might be documented as use</w:t>
       </w:r>
       <w:r>
         <w:t>r stories or use</w:t>
@@ -3313,6 +3286,7 @@
         <w:spacing w:after="240" w:line="360" w:lineRule="auto"/>
       </w:pPr>
       <w:r>
+        <w:lastRenderedPageBreak/>
         <w:t>It is expected that during the design phase various options will have been considered before any final decision was taken. These options should be identified and the rationale for each decision presented.</w:t>
       </w:r>
     </w:p>
@@ -3402,7 +3376,6 @@
       <w:bookmarkStart w:id="11" w:name="_Toc285099761"/>
       <w:bookmarkStart w:id="12" w:name="_Toc363725071"/>
       <w:r>
-        <w:lastRenderedPageBreak/>
         <w:t>Implementation, Testing and Evaluation</w:t>
       </w:r>
       <w:bookmarkEnd w:id="11"/>
@@ -3447,6 +3420,7 @@
         <w:spacing w:after="240" w:line="360" w:lineRule="auto"/>
       </w:pPr>
       <w:r>
+        <w:lastRenderedPageBreak/>
         <w:t xml:space="preserve">Also under implementation, you should include details of any significant aspects of the code you have produced, including the use of specific algorithms. If you have used code from other </w:t>
       </w:r>
       <w:r>
@@ -3513,7 +3487,6 @@
       <w:bookmarkStart w:id="13" w:name="_Toc285099762"/>
       <w:bookmarkStart w:id="14" w:name="_Toc363725072"/>
       <w:r>
-        <w:lastRenderedPageBreak/>
         <w:t>Conclusions</w:t>
       </w:r>
       <w:bookmarkEnd w:id="13"/>
@@ -3577,6 +3550,7 @@
       <w:bookmarkStart w:id="15" w:name="_Toc285099763"/>
       <w:bookmarkStart w:id="16" w:name="_Toc363725073"/>
       <w:r>
+        <w:lastRenderedPageBreak/>
         <w:t>References</w:t>
       </w:r>
       <w:bookmarkEnd w:id="15"/>
@@ -3723,7 +3697,6 @@
       <w:bookmarkStart w:id="27" w:name="_Toc285099769"/>
       <w:bookmarkStart w:id="28" w:name="_Toc363725079"/>
       <w:r>
-        <w:lastRenderedPageBreak/>
         <w:t>A5. Questionnaire Results</w:t>
       </w:r>
       <w:bookmarkEnd w:id="27"/>
@@ -3742,9 +3715,9 @@
       </w:r>
     </w:p>
     <w:sectPr>
-      <w:headerReference w:type="default" r:id="rId11"/>
-      <w:footerReference w:type="default" r:id="rId12"/>
-      <w:footerReference w:type="first" r:id="rId13"/>
+      <w:headerReference w:type="default" r:id="rId12"/>
+      <w:footerReference w:type="default" r:id="rId13"/>
+      <w:footerReference w:type="first" r:id="rId14"/>
       <w:pgSz w:w="11906" w:h="16838"/>
       <w:pgMar w:top="1440" w:right="1440" w:bottom="1440" w:left="1440" w:header="708" w:footer="708" w:gutter="0"/>
       <w:pgNumType w:start="1"/>
@@ -9202,7 +9175,7 @@
 </file>
 
 <file path=customXml/itemProps1.xml><?xml version="1.0" encoding="utf-8"?>
-<ds:datastoreItem xmlns:ds="http://schemas.openxmlformats.org/officeDocument/2006/customXml" ds:itemID="{F6BDEECC-B9EE-40BF-A664-0CFBAF188FEE}">
+<ds:datastoreItem xmlns:ds="http://schemas.openxmlformats.org/officeDocument/2006/customXml" ds:itemID="{0C31458E-2936-41F4-915B-51553C4BAA8F}">
   <ds:schemaRefs>
     <ds:schemaRef ds:uri="http://schemas.openxmlformats.org/officeDocument/2006/bibliography"/>
   </ds:schemaRefs>

</xml_diff>

<commit_message>
Draft sent to Gerry Parr
</commit_message>
<xml_diff>
--- a/Dissertation.docx
+++ b/Dissertation.docx
@@ -1202,19 +1202,8 @@
                                   <w:sz w:val="32"/>
                                   <w:szCs w:val="32"/>
                                 </w:rPr>
-                                <w:t xml:space="preserve">Second Marker: David </w:t>
+                                <w:t>Second Marker: David McSherry</w:t>
                               </w:r>
-                              <w:proofErr w:type="spellStart"/>
-                              <w:r>
-                                <w:rPr>
-                                  <w:b/>
-                                  <w:bCs/>
-                                  <w:sz w:val="32"/>
-                                  <w:szCs w:val="32"/>
-                                </w:rPr>
-                                <w:t>McSherry</w:t>
-                              </w:r>
-                              <w:proofErr w:type="spellEnd"/>
                             </w:p>
                             <w:p>
                               <w:pPr>
@@ -1647,19 +1636,8 @@
                             <w:sz w:val="32"/>
                             <w:szCs w:val="32"/>
                           </w:rPr>
-                          <w:t xml:space="preserve">Second Marker: David </w:t>
+                          <w:t>Second Marker: David McSherry</w:t>
                         </w:r>
-                        <w:proofErr w:type="spellStart"/>
-                        <w:r>
-                          <w:rPr>
-                            <w:b/>
-                            <w:bCs/>
-                            <w:sz w:val="32"/>
-                            <w:szCs w:val="32"/>
-                          </w:rPr>
-                          <w:t>McSherry</w:t>
-                        </w:r>
-                        <w:proofErr w:type="spellEnd"/>
                       </w:p>
                       <w:p>
                         <w:pPr>
@@ -1878,15 +1856,7 @@
         <w:t xml:space="preserve"> </w:t>
       </w:r>
       <w:r>
-        <w:t>Signed: __________________________________</w:t>
-      </w:r>
-      <w:proofErr w:type="gramStart"/>
-      <w:r>
-        <w:t>_  Date</w:t>
-      </w:r>
-      <w:proofErr w:type="gramEnd"/>
-      <w:r>
-        <w:t>: ________________</w:t>
+        <w:t>Signed: ___________________________________  Date: ________________</w:t>
       </w:r>
       <w:r>
         <w:tab/>
@@ -1963,8 +1933,6 @@
         <w:t>Contents</w:t>
       </w:r>
     </w:p>
-    <w:bookmarkStart w:id="2" w:name="_GoBack"/>
-    <w:bookmarkEnd w:id="2"/>
     <w:p>
       <w:pPr>
         <w:pStyle w:val="TOC1"/>
@@ -3330,8 +3298,8 @@
           <w:szCs w:val="32"/>
         </w:rPr>
       </w:pPr>
-      <w:bookmarkStart w:id="3" w:name="_Toc285099757"/>
-      <w:bookmarkStart w:id="4" w:name="_Toc383980825"/>
+      <w:bookmarkStart w:id="2" w:name="_Toc285099757"/>
+      <w:bookmarkStart w:id="3" w:name="_Toc383980825"/>
       <w:r>
         <w:rPr>
           <w:szCs w:val="32"/>
@@ -3339,8 +3307,8 @@
         <w:lastRenderedPageBreak/>
         <w:t>Abstract</w:t>
       </w:r>
+      <w:bookmarkEnd w:id="2"/>
       <w:bookmarkEnd w:id="3"/>
-      <w:bookmarkEnd w:id="4"/>
     </w:p>
     <w:p>
       <w:pPr>
@@ -3407,7 +3375,42 @@
         <w:t xml:space="preserve"> </w:t>
       </w:r>
       <w:r>
-        <w:t>The application would make use of the current software Microsoft Access and the programming language Visual Basic with Applications (VBA). This is because current applications that NISRA use are built using these utilities and therefore they are recognised by the staff and also reduces training to a minimum. Another request was the ability to carry out the process through Microsoft SQL Server as this is where the data for processing is held for cleansing. This was acceptable as MS Access and MS SQL Server can communicate quite effectively. The finished solution is to carry out the majority of the processes within MS SQL Server as Access allows this via pass through queries which allows for quicker process times and also incorporates the current security procedures within NISRA</w:t>
+        <w:t>The application would make use of the current software Microsoft Access and the programming language Visual Basic with Applications (VBA). This is because current applications that NISRA use are built using these utilities and therefore they are recognised by the staff and also reduces training to a minimum. Another request was the ability to carry out the process through Microsoft SQL Server</w:t>
+      </w:r>
+      <w:sdt>
+        <w:sdtPr>
+          <w:id w:val="661433550"/>
+          <w:citation/>
+        </w:sdtPr>
+        <w:sdtContent>
+          <w:r>
+            <w:fldChar w:fldCharType="begin"/>
+          </w:r>
+          <w:r>
+            <w:instrText xml:space="preserve"> CITATION Mic08 \l 2057 </w:instrText>
+          </w:r>
+          <w:r>
+            <w:fldChar w:fldCharType="separate"/>
+          </w:r>
+          <w:r>
+            <w:rPr>
+              <w:noProof/>
+            </w:rPr>
+            <w:t xml:space="preserve"> </w:t>
+          </w:r>
+          <w:r>
+            <w:rPr>
+              <w:noProof/>
+            </w:rPr>
+            <w:t>(Microsoft, 2008)</w:t>
+          </w:r>
+          <w:r>
+            <w:fldChar w:fldCharType="end"/>
+          </w:r>
+        </w:sdtContent>
+      </w:sdt>
+      <w:r>
+        <w:t xml:space="preserve"> as this is where the data for processing is held for cleansing. This was acceptable as MS Access and MS SQL Server can communicate quite effectively. The finished solution is to carry out the majority of the processes within MS SQL Server as Access allows this via pass through queries which allows for quicker process times and also incorporates the current security procedures within NISRA</w:t>
       </w:r>
       <w:r>
         <w:t>. The purpose of MS Access is to provide a user friendly front end User Interface that the staff can use effectively.</w:t>
@@ -3442,8 +3445,8 @@
           <w:i w:val="0"/>
         </w:rPr>
       </w:pPr>
-      <w:bookmarkStart w:id="5" w:name="_Toc285099758"/>
-      <w:bookmarkStart w:id="6" w:name="_Toc383980826"/>
+      <w:bookmarkStart w:id="4" w:name="_Toc285099758"/>
+      <w:bookmarkStart w:id="5" w:name="_Toc383980826"/>
       <w:r>
         <w:rPr>
           <w:rStyle w:val="Emphasis"/>
@@ -3452,8 +3455,8 @@
         <w:lastRenderedPageBreak/>
         <w:t>Introduction</w:t>
       </w:r>
+      <w:bookmarkEnd w:id="4"/>
       <w:bookmarkEnd w:id="5"/>
-      <w:bookmarkEnd w:id="6"/>
     </w:p>
     <w:p>
       <w:pPr>
@@ -3464,7 +3467,7 @@
           <w:color w:val="548DD4" w:themeColor="text2" w:themeTint="99"/>
         </w:rPr>
       </w:pPr>
-      <w:bookmarkStart w:id="7" w:name="_Toc383980827"/>
+      <w:bookmarkStart w:id="6" w:name="_Toc383980827"/>
       <w:r>
         <w:rPr>
           <w:b w:val="0"/>
@@ -3472,7 +3475,7 @@
         </w:rPr>
         <w:t>Problem Statement</w:t>
       </w:r>
-      <w:bookmarkEnd w:id="7"/>
+      <w:bookmarkEnd w:id="6"/>
     </w:p>
     <w:p>
       <w:pPr>
@@ -3719,7 +3722,7 @@
           <w:color w:val="548DD4" w:themeColor="text2" w:themeTint="99"/>
         </w:rPr>
       </w:pPr>
-      <w:bookmarkStart w:id="8" w:name="_Toc383980828"/>
+      <w:bookmarkStart w:id="7" w:name="_Toc383980828"/>
       <w:r>
         <w:rPr>
           <w:b w:val="0"/>
@@ -3727,7 +3730,7 @@
         </w:rPr>
         <w:t>Software Methodology Chosen</w:t>
       </w:r>
-      <w:bookmarkEnd w:id="8"/>
+      <w:bookmarkEnd w:id="7"/>
     </w:p>
     <w:p>
       <w:pPr>
@@ -3767,7 +3770,7 @@
           <w:color w:val="548DD4" w:themeColor="text2" w:themeTint="99"/>
         </w:rPr>
       </w:pPr>
-      <w:bookmarkStart w:id="9" w:name="_Toc383980829"/>
+      <w:bookmarkStart w:id="8" w:name="_Toc383980829"/>
       <w:r>
         <w:rPr>
           <w:b w:val="0"/>
@@ -3782,7 +3785,7 @@
         </w:rPr>
         <w:t>roject</w:t>
       </w:r>
-      <w:bookmarkEnd w:id="9"/>
+      <w:bookmarkEnd w:id="8"/>
     </w:p>
     <w:p>
       <w:pPr>
@@ -3873,7 +3876,7 @@
           <w:color w:val="548DD4" w:themeColor="text2" w:themeTint="99"/>
         </w:rPr>
       </w:pPr>
-      <w:bookmarkStart w:id="10" w:name="_Toc383980830"/>
+      <w:bookmarkStart w:id="9" w:name="_Toc383980830"/>
       <w:r>
         <w:rPr>
           <w:b w:val="0"/>
@@ -3881,7 +3884,7 @@
         </w:rPr>
         <w:t>Objectives</w:t>
       </w:r>
-      <w:bookmarkEnd w:id="10"/>
+      <w:bookmarkEnd w:id="9"/>
     </w:p>
     <w:p>
       <w:pPr>
@@ -4083,7 +4086,7 @@
           <w:color w:val="548DD4" w:themeColor="text2" w:themeTint="99"/>
         </w:rPr>
       </w:pPr>
-      <w:bookmarkStart w:id="11" w:name="_Toc383980831"/>
+      <w:bookmarkStart w:id="10" w:name="_Toc383980831"/>
       <w:r>
         <w:rPr>
           <w:b w:val="0"/>
@@ -4091,7 +4094,7 @@
         </w:rPr>
         <w:t>The Project</w:t>
       </w:r>
-      <w:bookmarkEnd w:id="11"/>
+      <w:bookmarkEnd w:id="10"/>
     </w:p>
     <w:p>
       <w:pPr>
@@ -4282,7 +4285,7 @@
           <w:color w:val="548DD4" w:themeColor="text2" w:themeTint="99"/>
         </w:rPr>
       </w:pPr>
-      <w:bookmarkStart w:id="12" w:name="_Toc383971558"/>
+      <w:bookmarkStart w:id="11" w:name="_Toc383971558"/>
       <w:r>
         <w:rPr>
           <w:b/>
@@ -4392,7 +4395,7 @@
           </mc:Fallback>
         </mc:AlternateContent>
       </w:r>
-      <w:bookmarkEnd w:id="12"/>
+      <w:bookmarkEnd w:id="11"/>
     </w:p>
     <w:p>
       <w:pPr>
@@ -4427,7 +4430,7 @@
           <w:color w:val="548DD4" w:themeColor="text2" w:themeTint="99"/>
         </w:rPr>
       </w:pPr>
-      <w:bookmarkStart w:id="13" w:name="_Toc383980832"/>
+      <w:bookmarkStart w:id="12" w:name="_Toc383980832"/>
       <w:r>
         <w:rPr>
           <w:b w:val="0"/>
@@ -4436,7 +4439,7 @@
         <w:lastRenderedPageBreak/>
         <w:t>Report Structure</w:t>
       </w:r>
-      <w:bookmarkEnd w:id="13"/>
+      <w:bookmarkEnd w:id="12"/>
     </w:p>
     <w:p>
       <w:pPr>
@@ -4599,7 +4602,7 @@
       <w:r>
         <w:t>References and appendices can be found at the end of the report and can be used alongside this report to gain a further insight to the problem and the solution.</w:t>
       </w:r>
-      <w:bookmarkStart w:id="14" w:name="_Toc285099759"/>
+      <w:bookmarkStart w:id="13" w:name="_Toc285099759"/>
       <w:r>
         <w:t xml:space="preserve"> The appendices contain all relevant figures and diagrams mentioned throughout the report and should be viewed when mentioned to grasp the context in which the report explains.</w:t>
       </w:r>
@@ -4608,12 +4611,12 @@
       <w:pPr>
         <w:pStyle w:val="Heading1"/>
       </w:pPr>
-      <w:bookmarkStart w:id="15" w:name="_Toc383980833"/>
+      <w:bookmarkStart w:id="14" w:name="_Toc383980833"/>
       <w:r>
         <w:t>Analysis</w:t>
       </w:r>
+      <w:bookmarkEnd w:id="13"/>
       <w:bookmarkEnd w:id="14"/>
-      <w:bookmarkEnd w:id="15"/>
     </w:p>
     <w:p>
       <w:pPr>
@@ -4623,15 +4626,7 @@
         <w:t>“</w:t>
       </w:r>
       <w:r>
-        <w:t xml:space="preserve">NISRA is an Agency of the Department of Finance and Personnel. The Chief Executive is Dr Norman </w:t>
-      </w:r>
-      <w:proofErr w:type="spellStart"/>
-      <w:r>
-        <w:t>Caven</w:t>
-      </w:r>
-      <w:proofErr w:type="spellEnd"/>
-      <w:r>
-        <w:t xml:space="preserve">. NISRA is the principal source of official statistics and social research on Northern Ireland. </w:t>
+        <w:t xml:space="preserve">NISRA is an Agency of the Department of Finance and Personnel. The Chief Executive is Dr Norman Caven. NISRA is the principal source of official statistics and social research on Northern Ireland. </w:t>
       </w:r>
       <w:r>
         <w:lastRenderedPageBreak/>
@@ -5371,15 +5366,7 @@
                               <w:ind w:left="0" w:firstLine="0"/>
                             </w:pPr>
                             <w:r>
-                              <w:t xml:space="preserve">Figure 9 </w:t>
-                            </w:r>
-                            <w:proofErr w:type="gramStart"/>
-                            <w:r>
-                              <w:t>Selecting</w:t>
-                            </w:r>
-                            <w:proofErr w:type="gramEnd"/>
-                            <w:r>
-                              <w:t xml:space="preserve"> the active datasets to use to cleanse the user dataset.</w:t>
+                              <w:t>Figure 9 Selecting the active datasets to use to cleanse the user dataset.</w:t>
                             </w:r>
                           </w:p>
                         </w:txbxContent>
@@ -5412,15 +5399,7 @@
                         <w:ind w:left="0" w:firstLine="0"/>
                       </w:pPr>
                       <w:r>
-                        <w:t xml:space="preserve">Figure 9 </w:t>
-                      </w:r>
-                      <w:proofErr w:type="gramStart"/>
-                      <w:r>
-                        <w:t>Selecting</w:t>
-                      </w:r>
-                      <w:proofErr w:type="gramEnd"/>
-                      <w:r>
-                        <w:t xml:space="preserve"> the active datasets to use to cleanse the user dataset.</w:t>
+                        <w:t>Figure 9 Selecting the active datasets to use to cleanse the user dataset.</w:t>
                       </w:r>
                     </w:p>
                   </w:txbxContent>
@@ -6065,15 +6044,7 @@
                               <w:ind w:left="0" w:firstLine="0"/>
                             </w:pPr>
                             <w:r>
-                              <w:t xml:space="preserve">Figure 10 </w:t>
-                            </w:r>
-                            <w:proofErr w:type="gramStart"/>
-                            <w:r>
-                              <w:t>Choosing</w:t>
-                            </w:r>
-                            <w:proofErr w:type="gramEnd"/>
-                            <w:r>
-                              <w:t xml:space="preserve"> the address cleaning mode.</w:t>
+                              <w:t>Figure 10 Choosing the address cleaning mode.</w:t>
                             </w:r>
                           </w:p>
                         </w:txbxContent>
@@ -6106,15 +6077,7 @@
                         <w:ind w:left="0" w:firstLine="0"/>
                       </w:pPr>
                       <w:r>
-                        <w:t xml:space="preserve">Figure 10 </w:t>
-                      </w:r>
-                      <w:proofErr w:type="gramStart"/>
-                      <w:r>
-                        <w:t>Choosing</w:t>
-                      </w:r>
-                      <w:proofErr w:type="gramEnd"/>
-                      <w:r>
-                        <w:t xml:space="preserve"> the address cleaning mode.</w:t>
+                        <w:t>Figure 10 Choosing the address cleaning mode.</w:t>
                       </w:r>
                     </w:p>
                   </w:txbxContent>
@@ -6167,15 +6130,7 @@
         <w:t>‘Whole Address’ – When QAS Batch identifies a good match (explained later)</w:t>
       </w:r>
       <w:r>
-        <w:t xml:space="preserve"> you can specify that it should replace all the input fields in the user dataset with the </w:t>
-      </w:r>
-      <w:proofErr w:type="spellStart"/>
-      <w:r>
-        <w:t>postally</w:t>
-      </w:r>
-      <w:proofErr w:type="spellEnd"/>
-      <w:r>
-        <w:t>-correct address in the chosen QAS Batch dataset.</w:t>
+        <w:t xml:space="preserve"> you can specify that it should replace all the input fields in the user dataset with the postally-correct address in the chosen QAS Batch dataset.</w:t>
       </w:r>
     </w:p>
     <w:p>
@@ -6184,15 +6139,7 @@
         <w:spacing w:after="240" w:line="360" w:lineRule="auto"/>
       </w:pPr>
       <w:r>
-        <w:t xml:space="preserve">‘Enhanced Address’ – This option retains extra information that is in the address from the user dataset, as well as the </w:t>
-      </w:r>
-      <w:proofErr w:type="spellStart"/>
-      <w:r>
-        <w:t>postally</w:t>
-      </w:r>
-      <w:proofErr w:type="spellEnd"/>
-      <w:r>
-        <w:t>-correct address details. E.g. if a house was named “Home Farm” by the owner (and this</w:t>
+        <w:t>‘Enhanced Address’ – This option retains extra information that is in the address from the user dataset, as well as the postally-correct address details. E.g. if a house was named “Home Farm” by the owner (and this</w:t>
       </w:r>
       <w:r>
         <w:t xml:space="preserve"> information may be present in the user address data</w:t>
@@ -6201,15 +6148,7 @@
         <w:t>)</w:t>
       </w:r>
       <w:r>
-        <w:t xml:space="preserve">, the name of the house may not be part of the </w:t>
-      </w:r>
-      <w:proofErr w:type="spellStart"/>
-      <w:r>
-        <w:t>postally</w:t>
-      </w:r>
-      <w:proofErr w:type="spellEnd"/>
-      <w:r>
-        <w:t>-correct address and would be lost if you selected the ‘Whole Address’ option. It has to be noted that enhanced address matching will not always retain all additional information. For example, when different partial matches are found for a certain address then any attributes that are not shared across the matches will be lost, even under ‘Enhanced Address’ matching.</w:t>
+        <w:t>, the name of the house may not be part of the postally-correct address and would be lost if you selected the ‘Whole Address’ option. It has to be noted that enhanced address matching will not always retain all additional information. For example, when different partial matches are found for a certain address then any attributes that are not shared across the matches will be lost, even under ‘Enhanced Address’ matching.</w:t>
       </w:r>
     </w:p>
     <w:p>
@@ -6300,15 +6239,7 @@
                               <w:ind w:left="0" w:firstLine="0"/>
                             </w:pPr>
                             <w:r>
-                              <w:t xml:space="preserve">Figure 11 </w:t>
-                            </w:r>
-                            <w:proofErr w:type="gramStart"/>
-                            <w:r>
-                              <w:t>Specifying</w:t>
-                            </w:r>
-                            <w:proofErr w:type="gramEnd"/>
-                            <w:r>
-                              <w:t xml:space="preserve"> the location of the database to be cleaned.</w:t>
+                              <w:t>Figure 11 Specifying the location of the database to be cleaned.</w:t>
                             </w:r>
                           </w:p>
                         </w:txbxContent>
@@ -6341,15 +6272,7 @@
                         <w:ind w:left="0" w:firstLine="0"/>
                       </w:pPr>
                       <w:r>
-                        <w:t xml:space="preserve">Figure 11 </w:t>
-                      </w:r>
-                      <w:proofErr w:type="gramStart"/>
-                      <w:r>
-                        <w:t>Specifying</w:t>
-                      </w:r>
-                      <w:proofErr w:type="gramEnd"/>
-                      <w:r>
-                        <w:t xml:space="preserve"> the location of the database to be cleaned.</w:t>
+                        <w:t>Figure 11 Specifying the location of the database to be cleaned.</w:t>
                       </w:r>
                     </w:p>
                   </w:txbxContent>
@@ -6492,15 +6415,7 @@
       </w:r>
       <w:r>
         <w:lastRenderedPageBreak/>
-        <w:t xml:space="preserve">file, later in the wizard you have the option of choosing what format the file is in. Alternatively you can choose the option to use an ODBC (Open </w:t>
-      </w:r>
-      <w:proofErr w:type="spellStart"/>
-      <w:r>
-        <w:t>DataBase</w:t>
-      </w:r>
-      <w:proofErr w:type="spellEnd"/>
-      <w:r>
-        <w:t xml:space="preserve"> Connectivity) source</w:t>
+        <w:t>file, later in the wizard you have the option of choosing what format the file is in. Alternatively you can choose the option to use an ODBC (Open DataBase Connectivity) source</w:t>
       </w:r>
       <w:r>
         <w:t xml:space="preserve"> which enables you to link a table within the connected database to be cleaned. It has to be noted that the database you select to be cleaned, whether it is a file or within an ODBC connection, QAS Batch does not alter that database in any way. Instead it takes a copy of the database and stores it in a session folder. Your database is only updated when you choose to write the cleaned addresses back to it.</w:t>
@@ -6573,15 +6488,7 @@
                               <w:ind w:left="0" w:firstLine="0"/>
                             </w:pPr>
                             <w:r>
-                              <w:t xml:space="preserve">Figure 12 </w:t>
-                            </w:r>
-                            <w:proofErr w:type="gramStart"/>
-                            <w:r>
-                              <w:t>Selecting</w:t>
-                            </w:r>
-                            <w:proofErr w:type="gramEnd"/>
-                            <w:r>
-                              <w:t xml:space="preserve"> the format of the database file.</w:t>
+                              <w:t>Figure 12 Selecting the format of the database file.</w:t>
                             </w:r>
                           </w:p>
                         </w:txbxContent>
@@ -6614,15 +6521,7 @@
                         <w:ind w:left="0" w:firstLine="0"/>
                       </w:pPr>
                       <w:r>
-                        <w:t xml:space="preserve">Figure 12 </w:t>
-                      </w:r>
-                      <w:proofErr w:type="gramStart"/>
-                      <w:r>
-                        <w:t>Selecting</w:t>
-                      </w:r>
-                      <w:proofErr w:type="gramEnd"/>
-                      <w:r>
-                        <w:t xml:space="preserve"> the format of the database file.</w:t>
+                        <w:t>Figure 12 Selecting the format of the database file.</w:t>
                       </w:r>
                     </w:p>
                   </w:txbxContent>
@@ -7127,13 +7026,8 @@
                               <w:ind w:left="0" w:firstLine="0"/>
                             </w:pPr>
                             <w:r>
-                              <w:t xml:space="preserve">(Note not actual data. </w:t>
+                              <w:t>(Note not actual data. Only for explanation purposes.)</w:t>
                             </w:r>
-                            <w:proofErr w:type="gramStart"/>
-                            <w:r>
-                              <w:t>Only for explanation purposes.)</w:t>
-                            </w:r>
-                            <w:proofErr w:type="gramEnd"/>
                           </w:p>
                         </w:txbxContent>
                       </wps:txbx>
@@ -7173,13 +7067,8 @@
                         <w:ind w:left="0" w:firstLine="0"/>
                       </w:pPr>
                       <w:r>
-                        <w:t xml:space="preserve">(Note not actual data. </w:t>
+                        <w:t>(Note not actual data. Only for explanation purposes.)</w:t>
                       </w:r>
-                      <w:proofErr w:type="gramStart"/>
-                      <w:r>
-                        <w:t>Only for explanation purposes.)</w:t>
-                      </w:r>
-                      <w:proofErr w:type="gramEnd"/>
                     </w:p>
                   </w:txbxContent>
                 </v:textbox>
@@ -7957,31 +7846,7 @@
         <w:spacing w:after="240" w:line="360" w:lineRule="auto"/>
       </w:pPr>
       <w:r>
-        <w:t>The matching process for the existing application is not available to view for licensing reasons so therefore it is proposed to create a new matching system which will require the use of what the developer is calling ‘</w:t>
-      </w:r>
-      <w:proofErr w:type="spellStart"/>
-      <w:r>
-        <w:t>MatchKeys</w:t>
-      </w:r>
-      <w:proofErr w:type="spellEnd"/>
-      <w:r>
-        <w:t xml:space="preserve">’. These </w:t>
-      </w:r>
-      <w:proofErr w:type="spellStart"/>
-      <w:r>
-        <w:t>matchkeys</w:t>
-      </w:r>
-      <w:proofErr w:type="spellEnd"/>
-      <w:r>
-        <w:t xml:space="preserve"> will be created using </w:t>
-      </w:r>
-      <w:proofErr w:type="gramStart"/>
-      <w:r>
-        <w:t>an</w:t>
-      </w:r>
-      <w:proofErr w:type="gramEnd"/>
-      <w:r>
-        <w:t xml:space="preserve"> ‘Unique Postcode Identifier’ (UPCID) which will be made up of different parts of the address (this will be discussed and explained in the design section of the report). These UPCID’s will be created for all records in both the user dataset and the pre-cleansed dataset and it will be on these fields that the matching process will be carried out.</w:t>
+        <w:t>The matching process for the existing application is not available to view for licensing reasons so therefore it is proposed to create a new matching system which will require the use of what the developer is calling ‘MatchKeys’. These matchkeys will be created using an ‘Unique Postcode Identifier’ (UPCID) which will be made up of different parts of the address (this will be discussed and explained in the design section of the report). These UPCID’s will be created for all records in both the user dataset and the pre-cleansed dataset and it will be on these fields that the matching process will be carried out.</w:t>
       </w:r>
       <w:r>
         <w:t xml:space="preserve"> </w:t>
@@ -10286,47 +10151,2418 @@
       <w:r>
         <w:t>If more than one button is required for a certain process then these buttons should be found together as to not confuse the user.</w:t>
       </w:r>
-    </w:p>
-    <w:p>
-      <w:pPr>
-        <w:pStyle w:val="Heading1"/>
-      </w:pPr>
-      <w:bookmarkStart w:id="16" w:name="_Toc285099760"/>
-      <w:bookmarkStart w:id="17" w:name="_Toc383980834"/>
-      <w:r>
-        <w:t>Design</w:t>
-      </w:r>
-      <w:bookmarkEnd w:id="16"/>
-      <w:bookmarkEnd w:id="17"/>
+      <w:bookmarkStart w:id="15" w:name="_Toc285099760"/>
+      <w:bookmarkStart w:id="16" w:name="_Toc383980834"/>
     </w:p>
     <w:p>
       <w:pPr>
         <w:pStyle w:val="BodyText"/>
         <w:spacing w:after="240" w:line="360" w:lineRule="auto"/>
-      </w:pPr>
-      <w:r>
-        <w:t>Design covers the user interface, software architecture, data definitions</w:t>
-      </w:r>
-      <w:r>
-        <w:t xml:space="preserve">, algorithms </w:t>
-      </w:r>
-      <w:r>
-        <w:t xml:space="preserve">and other </w:t>
-      </w:r>
-      <w:r>
-        <w:t>high-level</w:t>
-      </w:r>
-      <w:r>
-        <w:t xml:space="preserve"> descriptions of the system you have created. Ideally, a good system design document is one that can be passed to someone else to implement.</w:t>
-      </w:r>
+        <w:ind w:left="720"/>
+      </w:pPr>
     </w:p>
     <w:p>
       <w:pPr>
         <w:pStyle w:val="BodyText"/>
         <w:spacing w:after="240" w:line="360" w:lineRule="auto"/>
+        <w:ind w:left="720"/>
+      </w:pPr>
+    </w:p>
+    <w:p>
+      <w:pPr>
+        <w:pStyle w:val="BodyText"/>
+        <w:spacing w:after="240" w:line="360" w:lineRule="auto"/>
+        <w:ind w:left="720"/>
+      </w:pPr>
+    </w:p>
+    <w:p>
+      <w:pPr>
+        <w:pStyle w:val="Heading1"/>
       </w:pPr>
       <w:r>
         <w:lastRenderedPageBreak/>
+        <w:t>Design</w:t>
+      </w:r>
+      <w:bookmarkEnd w:id="15"/>
+      <w:bookmarkEnd w:id="16"/>
+    </w:p>
+    <w:p>
+      <w:pPr>
+        <w:pStyle w:val="BodyText"/>
+        <w:spacing w:after="240" w:line="360" w:lineRule="auto"/>
+        <w:rPr>
+          <w:b/>
+        </w:rPr>
+      </w:pPr>
+      <w:r>
+        <w:rPr>
+          <w:b/>
+        </w:rPr>
+        <w:t>Software Chosen</w:t>
+      </w:r>
+    </w:p>
+    <w:p>
+      <w:pPr>
+        <w:pStyle w:val="BodyText"/>
+        <w:spacing w:after="240" w:line="360" w:lineRule="auto"/>
+      </w:pPr>
+      <w:r>
+        <w:t>In this section of the report the software that was chosen will be explained.</w:t>
+      </w:r>
+    </w:p>
+    <w:p>
+      <w:pPr>
+        <w:pStyle w:val="BodyText"/>
+        <w:spacing w:after="240" w:line="360" w:lineRule="auto"/>
+        <w:rPr>
+          <w:i/>
+        </w:rPr>
+      </w:pPr>
+      <w:r>
+        <w:rPr>
+          <w:i/>
+        </w:rPr>
+        <w:t>Backend Database</w:t>
+      </w:r>
+    </w:p>
+    <w:p>
+      <w:pPr>
+        <w:pStyle w:val="BodyText"/>
+        <w:spacing w:after="240" w:line="360" w:lineRule="auto"/>
+      </w:pPr>
+      <w:r>
+        <w:t xml:space="preserve">Microsoft SQL Server will be used to handle both the storing of data and also most of the processing of the data. The reason this software was chosen was because NISRA already are using this software for many of their other </w:t>
+      </w:r>
+      <w:r>
+        <w:t xml:space="preserve">data processing tasks, this means that no extra expense will occur for this part of the project. The developer found that MS SQL Server can communicate with an extensive list of front end software applications which made the choice of this application easier as it does not limit the software that can be chosen for the front end system. The developer has previous knowledge of this application and therefore will know how to optimise functionality within the project, optimising this project will be essential as it will be very process heavy due to the amount of records being processed. </w:t>
+      </w:r>
+    </w:p>
+    <w:p>
+      <w:pPr>
+        <w:pStyle w:val="BodyText"/>
+        <w:spacing w:after="240" w:line="360" w:lineRule="auto"/>
+      </w:pPr>
+      <w:r>
+        <w:t xml:space="preserve">Other database </w:t>
+      </w:r>
+      <w:r>
+        <w:t>applications were considered for this project such as MySQL</w:t>
+      </w:r>
+      <w:sdt>
+        <w:sdtPr>
+          <w:id w:val="231750519"/>
+          <w:citation/>
+        </w:sdtPr>
+        <w:sdtContent>
+          <w:r>
+            <w:fldChar w:fldCharType="begin"/>
+          </w:r>
+          <w:r>
+            <w:instrText xml:space="preserve"> CITATION Ora14 \l 2057 </w:instrText>
+          </w:r>
+          <w:r>
+            <w:fldChar w:fldCharType="separate"/>
+          </w:r>
+          <w:r>
+            <w:rPr>
+              <w:noProof/>
+            </w:rPr>
+            <w:t xml:space="preserve"> </w:t>
+          </w:r>
+          <w:r>
+            <w:rPr>
+              <w:noProof/>
+            </w:rPr>
+            <w:t>(Oracle, 2014)</w:t>
+          </w:r>
+          <w:r>
+            <w:fldChar w:fldCharType="end"/>
+          </w:r>
+        </w:sdtContent>
+      </w:sdt>
+      <w:r>
+        <w:t xml:space="preserve"> but were not decided on in the end. This application is another brilliant database system that is very popular and one of the most used database applications available but the reason the developer did not use this application was it would not be efficient for the users of the application. NISRA receive datasets in text file format which could be simply read into this application, the data would have to be exported to a text file when the cleaning was complete and then it would have to be imported into MS SQL Server as that is where all NISRA’s data and statistic processing is carried out. Therefore it was proposed that due to efficiency MySQL would not be used due to this and not due to overall rating. When NISRA receive the datasets they can simply import the data into MS SQL Server and all the processing, both for data cleansing and for statistics can be </w:t>
+      </w:r>
+      <w:r>
+        <w:t>carried out here. Another advantage of MS SQL Server is that NISRA perform backups of all data stored in MS SQL Server so any cleansed data will get backup, therefore if MySQL was chosen, a separate backup system would have to be created to be compliant with NISRA’s data act.</w:t>
+      </w:r>
+    </w:p>
+    <w:p>
+      <w:pPr>
+        <w:pStyle w:val="BodyText"/>
+        <w:spacing w:after="240" w:line="360" w:lineRule="auto"/>
+        <w:rPr>
+          <w:i/>
+        </w:rPr>
+      </w:pPr>
+    </w:p>
+    <w:p>
+      <w:pPr>
+        <w:pStyle w:val="BodyText"/>
+        <w:spacing w:after="240" w:line="360" w:lineRule="auto"/>
+      </w:pPr>
+      <w:r>
+        <w:rPr>
+          <w:i/>
+        </w:rPr>
+        <w:lastRenderedPageBreak/>
+        <w:t>Frontend Application</w:t>
+      </w:r>
+      <w:r>
+        <w:t xml:space="preserve"> </w:t>
+      </w:r>
+    </w:p>
+    <w:p>
+      <w:pPr>
+        <w:pStyle w:val="BodyText"/>
+        <w:spacing w:after="240" w:line="360" w:lineRule="auto"/>
+      </w:pPr>
+      <w:r>
+        <w:t>When choosing the application for the frontend many options were considered such as; Java, C++, Microsoft Access, C# and also the possibility of a frontend web application using PHP and XML. All of the above mentioned were researched fully with consideration to the development options available in regards to a user interface as well as the integration of MS SQL Server. All of these methods had the ability to connect and communicate with MS SQL Server either via API or via ODBC, although when researched many of the methods had several disadvantages. Some of these disadvantages included the lack of skill and knowledge that the developer had in regards to the mentioned languages. The amount of time and effort that the developer would have to spend learning the language would not be feasible if there is already an application that the developer can use that they already know how to operate. For developing in the languages mentioned above the developer would have been able to create a user interface using the languages but a substantial amount of time would have been wasted in researching and developing both the MS SQL Server connection as well as the processes to be carried out</w:t>
+      </w:r>
+      <w:r>
+        <w:t xml:space="preserve">. </w:t>
+      </w:r>
+    </w:p>
+    <w:p>
+      <w:pPr>
+        <w:pStyle w:val="BodyText"/>
+        <w:spacing w:after="240" w:line="360" w:lineRule="auto"/>
+      </w:pPr>
+      <w:r>
+        <w:t>It was then proposed to develop the front end application within MS Access as not only does the developer have great experience in using this software but certain NISRA staff also have knowledge of this software. This is a great advantage these members of staff will be able to troubleshoot problems should problems arise or also be able to identify what the problem is and pass that information on to the developer to be fixed. This application was also chosen as not only can you connect to a back end database to carry out processes, you can also carry out processes within this application itself, this will be useful when outputting information back to the user in terms of estimated time of completion etc. By using this application you can further develop the front end of the project without having to compile code meaning that small changes to the UI can be made without large down times. The ability to edit these features can be set so that it is only available to certain users with certain rights</w:t>
+      </w:r>
+      <w:r>
+        <w:t xml:space="preserve"> on the system. This also leads to advanced security within this application, when using MS Access the developer can create the application so that users have to log in with their correct information before any user can start any of the processes, this means that any user that should not have access to the system cannot log in and view data they are not cleared to view.</w:t>
+      </w:r>
+    </w:p>
+    <w:p>
+      <w:pPr>
+        <w:pStyle w:val="BodyText"/>
+        <w:spacing w:after="240" w:line="360" w:lineRule="auto"/>
+        <w:rPr>
+          <w:i/>
+        </w:rPr>
+      </w:pPr>
+      <w:r>
+        <w:rPr>
+          <w:i/>
+        </w:rPr>
+        <w:lastRenderedPageBreak/>
+        <w:t>Software Version Control</w:t>
+      </w:r>
+    </w:p>
+    <w:p>
+      <w:pPr>
+        <w:pStyle w:val="BodyText"/>
+        <w:spacing w:after="240" w:line="360" w:lineRule="auto"/>
+      </w:pPr>
+      <w:r>
+        <w:t>From the developers previous application development experience it was decided that version control should be implemented</w:t>
+      </w:r>
+      <w:r>
+        <w:t>. As NISRA take backups of their data system frequently the backend database does not need to be backed up and therefore the only version control that will be needed will be for the frontend application. Extensive research has been carried out to find the best software version control for the frontend application. As it has been decided that MS Access will be used to develop the frontend user interface it has been discovered that there are no official applications that suit the need of version control with MS Access. Many of the suitable applications found cost money to implement and do not provide trials as they are third party applications therefore they could not be tested to see if they work with MS Access. The developer was able to acquire open source code that is available to freely use which requires the user to run a single line of code (ExportAllSource) from inside the Visual Basic with Applications (VBA) window, and that code will export all the code from inside the MS Access application</w:t>
+      </w:r>
+      <w:r>
+        <w:t>,</w:t>
+      </w:r>
+      <w:r>
+        <w:t xml:space="preserve"> which includes Form Code, Macros and queries as well as tables, </w:t>
+      </w:r>
+      <w:r>
+        <w:t xml:space="preserve">to a specified location on the current computer. The developer then implemented the use of the software Git to upload and store any increments of the software on a web server. Git allows users, with the installed framework, to run command line commands to upload files from a specified folder to a web server with 3 commands, ‘git Add -A’, ‘git commit’ and ‘git push’. </w:t>
+      </w:r>
+    </w:p>
+    <w:p>
+      <w:pPr>
+        <w:pStyle w:val="BodyText"/>
+        <w:numPr>
+          <w:ilvl w:val="0"/>
+          <w:numId w:val="47"/>
+        </w:numPr>
+        <w:spacing w:after="240" w:line="360" w:lineRule="auto"/>
+      </w:pPr>
+      <w:r>
+        <w:t>‘git Add -A’ – there are several instances of ‘git Add’ that can be used depending on what files you wish to upload. I.e. if you have a project that is large in size and only want to upload several files that you have changed then you could specify this. As any time this project will be modified all the code will have changed this is the code needed to upload the new software.</w:t>
+      </w:r>
+    </w:p>
+    <w:p>
+      <w:pPr>
+        <w:pStyle w:val="BodyText"/>
+        <w:numPr>
+          <w:ilvl w:val="0"/>
+          <w:numId w:val="47"/>
+        </w:numPr>
+        <w:spacing w:after="240" w:line="360" w:lineRule="auto"/>
+      </w:pPr>
+      <w:r>
+        <w:t>‘git commit’ – this command simply prepares the files that have been added for the upload to the server. From this command you have to write a heading for the upload, this is to identify one upload from another. You also have the choice to add more text to describe the files you are uploading if they need more explanation.</w:t>
+      </w:r>
+    </w:p>
+    <w:p>
+      <w:pPr>
+        <w:pStyle w:val="BodyText"/>
+        <w:numPr>
+          <w:ilvl w:val="0"/>
+          <w:numId w:val="47"/>
+        </w:numPr>
+        <w:spacing w:after="240" w:line="360" w:lineRule="auto"/>
+      </w:pPr>
+      <w:r>
+        <w:t>‘git push’ – this command will start uploading the files to the git depository on the web server and notify the uploader when this is complete.</w:t>
+      </w:r>
+    </w:p>
+    <w:p>
+      <w:pPr>
+        <w:pStyle w:val="BodyText"/>
+        <w:spacing w:after="240" w:line="360" w:lineRule="auto"/>
+      </w:pPr>
+      <w:r>
+        <w:lastRenderedPageBreak/>
+        <w:t xml:space="preserve">It has to be noted that each upload does not overwrite previous uploads, rather new uploads are stored alongside previous uploads. This is very useful in case a modification is made and uploaded without discovering that there has been a problem, the user can then simply roll back a commit so that </w:t>
+      </w:r>
+      <w:r>
+        <w:t>a previous upload is now the main version.</w:t>
+      </w:r>
+    </w:p>
+    <w:p>
+      <w:pPr>
+        <w:pStyle w:val="BodyText"/>
+        <w:spacing w:after="240" w:line="360" w:lineRule="auto"/>
+      </w:pPr>
+      <w:r>
+        <w:t>This process will be very useful for the future development of this project as the developer has access to all the code of the project from anywhere they wish and can be downloaded onto any computer, it will also allow the developer to upload new versions of the software so as NISRA can download them and simply import the new code.</w:t>
+      </w:r>
+    </w:p>
+    <w:p>
+      <w:pPr>
+        <w:pStyle w:val="BodyText"/>
+        <w:spacing w:after="240" w:line="360" w:lineRule="auto"/>
+      </w:pPr>
+      <w:r>
+        <w:t>It has been proposed to upload code of any changes made after that change has been made but one a two week basis an upload of the whole project will be made and this will be a major version release.</w:t>
+      </w:r>
+    </w:p>
+    <w:p>
+      <w:pPr>
+        <w:pStyle w:val="BodyText"/>
+        <w:spacing w:after="240" w:line="360" w:lineRule="auto"/>
+        <w:rPr>
+          <w:b/>
+        </w:rPr>
+      </w:pPr>
+      <w:r>
+        <w:rPr>
+          <w:b/>
+        </w:rPr>
+        <w:t>Pre-cleaned dataset</w:t>
+      </w:r>
+    </w:p>
+    <w:p>
+      <w:pPr>
+        <w:pStyle w:val="BodyText"/>
+        <w:spacing w:after="240" w:line="360" w:lineRule="auto"/>
+      </w:pPr>
+      <w:r>
+        <w:t xml:space="preserve">It has already been decided that the pre-cleansed dataset to be used will be the Pointer dataset from LPS </w:t>
+      </w:r>
+      <w:sdt>
+        <w:sdtPr>
+          <w:id w:val="-517925209"/>
+          <w:citation/>
+        </w:sdtPr>
+        <w:sdtContent>
+          <w:r>
+            <w:fldChar w:fldCharType="begin"/>
+          </w:r>
+          <w:r>
+            <w:instrText xml:space="preserve"> CITATION Lan13 \l 2057 </w:instrText>
+          </w:r>
+          <w:r>
+            <w:fldChar w:fldCharType="separate"/>
+          </w:r>
+          <w:r>
+            <w:rPr>
+              <w:noProof/>
+            </w:rPr>
+            <w:t>(Land &amp; Property Services, n.d.)</w:t>
+          </w:r>
+          <w:r>
+            <w:fldChar w:fldCharType="end"/>
+          </w:r>
+        </w:sdtContent>
+      </w:sdt>
+      <w:r>
+        <w:t>.</w:t>
+      </w:r>
+    </w:p>
+    <w:p>
+      <w:pPr>
+        <w:pStyle w:val="BodyText"/>
+        <w:spacing w:after="240" w:line="360" w:lineRule="auto"/>
+      </w:pPr>
+      <w:r>
+        <w:t>‘</w:t>
+      </w:r>
+      <w:r>
+        <w:t>Pointer is the address database for Northern Ireland and is maintained by Land &amp; Property Services (LPS), with input from Local Councils and Royal Mail (RM).  This is now the common standard address for every property in Northern Ireland.  It is important to note that Pointer is a dataset for addressable buildings in Northern Ireland. Each building has a UNIQUE_BUILDING_ID, which uniquely identifies a Primary Addressable Object (PAO).  A PAO is defined as the ‘physical footprint’, i.e. the building shell.  Each property has a Unique Property Reference Number (UPRN).  The UPRN represents the Secondary Addressable Object (SAO) e.g. a residence or business within a building.</w:t>
+      </w:r>
+    </w:p>
+    <w:p>
+      <w:pPr>
+        <w:pStyle w:val="BodyText"/>
+        <w:spacing w:after="240" w:line="360" w:lineRule="auto"/>
+      </w:pPr>
+      <w:r>
+        <w:t>Pointer has been allocated a set of UPRNs from the national hub, which are allocated to all addresses within the dataset.  This will ensure consistency of UPRNs across Northern Ireland and Great Britain.</w:t>
+      </w:r>
+      <w:r>
+        <w:t xml:space="preserve">’ </w:t>
+      </w:r>
+      <w:sdt>
+        <w:sdtPr>
+          <w:id w:val="1135836048"/>
+          <w:citation/>
+        </w:sdtPr>
+        <w:sdtContent>
+          <w:r>
+            <w:fldChar w:fldCharType="begin"/>
+          </w:r>
+          <w:r>
+            <w:instrText xml:space="preserve"> CITATION Ord14 \l 2057 </w:instrText>
+          </w:r>
+          <w:r>
+            <w:fldChar w:fldCharType="separate"/>
+          </w:r>
+          <w:r>
+            <w:rPr>
+              <w:noProof/>
+            </w:rPr>
+            <w:t>(Ordnance Survey of Northern Ireland, n.d.)</w:t>
+          </w:r>
+          <w:r>
+            <w:fldChar w:fldCharType="end"/>
+          </w:r>
+        </w:sdtContent>
+      </w:sdt>
+    </w:p>
+    <w:p>
+      <w:pPr>
+        <w:pStyle w:val="BodyText"/>
+        <w:spacing w:after="240" w:line="360" w:lineRule="auto"/>
+      </w:pPr>
+      <w:r>
+        <w:t>The reasons for choosing this dataset are;</w:t>
+      </w:r>
+    </w:p>
+    <w:p>
+      <w:pPr>
+        <w:pStyle w:val="BodyText"/>
+        <w:numPr>
+          <w:ilvl w:val="0"/>
+          <w:numId w:val="48"/>
+        </w:numPr>
+        <w:spacing w:after="240" w:line="360" w:lineRule="auto"/>
+      </w:pPr>
+      <w:r>
+        <w:t>It is the leading address dataset for Northern Ireland,</w:t>
+      </w:r>
+    </w:p>
+    <w:p>
+      <w:pPr>
+        <w:pStyle w:val="BodyText"/>
+        <w:numPr>
+          <w:ilvl w:val="0"/>
+          <w:numId w:val="48"/>
+        </w:numPr>
+        <w:spacing w:after="240" w:line="360" w:lineRule="auto"/>
+      </w:pPr>
+      <w:r>
+        <w:lastRenderedPageBreak/>
+        <w:t>It has full Northern Ireland coverage,</w:t>
+      </w:r>
+    </w:p>
+    <w:p>
+      <w:pPr>
+        <w:pStyle w:val="BodyText"/>
+        <w:numPr>
+          <w:ilvl w:val="0"/>
+          <w:numId w:val="48"/>
+        </w:numPr>
+        <w:spacing w:after="240" w:line="360" w:lineRule="auto"/>
+      </w:pPr>
+      <w:r>
+        <w:t>It is maintained by Local Authority staff,</w:t>
+      </w:r>
+    </w:p>
+    <w:p>
+      <w:pPr>
+        <w:pStyle w:val="BodyText"/>
+        <w:numPr>
+          <w:ilvl w:val="0"/>
+          <w:numId w:val="48"/>
+        </w:numPr>
+        <w:spacing w:after="240" w:line="360" w:lineRule="auto"/>
+      </w:pPr>
+      <w:r>
+        <w:t>It is the only NI spatial address database,</w:t>
+      </w:r>
+    </w:p>
+    <w:p>
+      <w:pPr>
+        <w:pStyle w:val="BodyText"/>
+        <w:numPr>
+          <w:ilvl w:val="0"/>
+          <w:numId w:val="48"/>
+        </w:numPr>
+        <w:spacing w:after="240" w:line="360" w:lineRule="auto"/>
+      </w:pPr>
+      <w:r>
+        <w:t>It contains information on multiple occupancy, building use and organisation type, and</w:t>
+      </w:r>
+    </w:p>
+    <w:p>
+      <w:pPr>
+        <w:pStyle w:val="BodyText"/>
+        <w:numPr>
+          <w:ilvl w:val="0"/>
+          <w:numId w:val="48"/>
+        </w:numPr>
+        <w:spacing w:after="240" w:line="360" w:lineRule="auto"/>
+      </w:pPr>
+      <w:r>
+        <w:t>It has full incorporation of Townland names</w:t>
+      </w:r>
+    </w:p>
+    <w:p>
+      <w:pPr>
+        <w:pStyle w:val="BodyText"/>
+        <w:spacing w:after="240" w:line="360" w:lineRule="auto"/>
+      </w:pPr>
+      <w:r>
+        <w:t xml:space="preserve">This dataset, as mentioned above is sold with QAS Batch as an additional dataset but you can also buy this separately, although NISRA </w:t>
+      </w:r>
+      <w:r>
+        <w:t>are contracted to receive this dataset already therefore it is efficient for the developer to use this dataset. It is updated frequently and NISRA can acquire a copy of this dataset on a regular basis without having to wait for this to be released.</w:t>
+      </w:r>
+    </w:p>
+    <w:p>
+      <w:pPr>
+        <w:pStyle w:val="BodyText"/>
+        <w:spacing w:after="240" w:line="360" w:lineRule="auto"/>
+        <w:rPr>
+          <w:b/>
+        </w:rPr>
+      </w:pPr>
+      <w:r>
+        <w:rPr>
+          <w:b/>
+        </w:rPr>
+        <w:t>Matching methodology</w:t>
+      </w:r>
+    </w:p>
+    <w:p>
+      <w:pPr>
+        <w:pStyle w:val="BodyText"/>
+        <w:spacing w:after="240" w:line="360" w:lineRule="auto"/>
+      </w:pPr>
+      <w:r>
+        <w:t>This part of the project will take the longest to develop as it is the main body of all processes in the project. As stated above in the report the existing application carries out this process and this is the process that needs to be replicated but the method QAS Batch use cannot be seen due to licensing. The idea behind the developer’s methodology relates back to the problem of the dirty addresses being recorded as shown below.</w:t>
+      </w:r>
+    </w:p>
+    <w:tbl>
+      <w:tblPr>
+        <w:tblStyle w:val="TableGrid"/>
+        <w:tblW w:w="8051" w:type="dxa"/>
+        <w:tblLook w:val="04A0" w:firstRow="1" w:lastRow="0" w:firstColumn="1" w:lastColumn="0" w:noHBand="0" w:noVBand="1"/>
+      </w:tblPr>
+      <w:tblGrid>
+        <w:gridCol w:w="1150"/>
+        <w:gridCol w:w="1150"/>
+        <w:gridCol w:w="1150"/>
+        <w:gridCol w:w="1251"/>
+        <w:gridCol w:w="985"/>
+        <w:gridCol w:w="1226"/>
+        <w:gridCol w:w="1139"/>
+      </w:tblGrid>
+      <w:tr>
+        <w:trPr>
+          <w:trHeight w:val="549"/>
+        </w:trPr>
+        <w:tc>
+          <w:tcPr>
+            <w:tcW w:w="8051" w:type="dxa"/>
+            <w:gridSpan w:val="7"/>
+          </w:tcPr>
+          <w:p>
+            <w:pPr>
+              <w:ind w:left="0" w:firstLine="0"/>
+              <w:rPr>
+                <w:sz w:val="24"/>
+                <w:szCs w:val="24"/>
+              </w:rPr>
+            </w:pPr>
+            <w:r>
+              <w:rPr>
+                <w:sz w:val="24"/>
+                <w:szCs w:val="24"/>
+              </w:rPr>
+              <w:t>User Address Data</w:t>
+            </w:r>
+          </w:p>
+        </w:tc>
+      </w:tr>
+      <w:tr>
+        <w:trPr>
+          <w:trHeight w:val="552"/>
+        </w:trPr>
+        <w:tc>
+          <w:tcPr>
+            <w:tcW w:w="1150" w:type="dxa"/>
+          </w:tcPr>
+          <w:p>
+            <w:pPr>
+              <w:ind w:left="0" w:firstLine="0"/>
+              <w:rPr>
+                <w:sz w:val="24"/>
+                <w:szCs w:val="24"/>
+              </w:rPr>
+            </w:pPr>
+            <w:r>
+              <w:rPr>
+                <w:sz w:val="24"/>
+                <w:szCs w:val="24"/>
+              </w:rPr>
+              <w:t>Address1</w:t>
+            </w:r>
+          </w:p>
+        </w:tc>
+        <w:tc>
+          <w:tcPr>
+            <w:tcW w:w="1150" w:type="dxa"/>
+          </w:tcPr>
+          <w:p>
+            <w:pPr>
+              <w:ind w:left="0" w:firstLine="0"/>
+              <w:rPr>
+                <w:sz w:val="24"/>
+                <w:szCs w:val="24"/>
+              </w:rPr>
+            </w:pPr>
+            <w:r>
+              <w:rPr>
+                <w:sz w:val="24"/>
+                <w:szCs w:val="24"/>
+              </w:rPr>
+              <w:t>Address2</w:t>
+            </w:r>
+          </w:p>
+        </w:tc>
+        <w:tc>
+          <w:tcPr>
+            <w:tcW w:w="1150" w:type="dxa"/>
+          </w:tcPr>
+          <w:p>
+            <w:pPr>
+              <w:ind w:left="0" w:firstLine="0"/>
+              <w:rPr>
+                <w:sz w:val="24"/>
+                <w:szCs w:val="24"/>
+              </w:rPr>
+            </w:pPr>
+            <w:r>
+              <w:rPr>
+                <w:sz w:val="24"/>
+                <w:szCs w:val="24"/>
+              </w:rPr>
+              <w:t>Address3</w:t>
+            </w:r>
+          </w:p>
+        </w:tc>
+        <w:tc>
+          <w:tcPr>
+            <w:tcW w:w="1251" w:type="dxa"/>
+          </w:tcPr>
+          <w:p>
+            <w:pPr>
+              <w:ind w:left="0" w:firstLine="0"/>
+              <w:rPr>
+                <w:sz w:val="24"/>
+                <w:szCs w:val="24"/>
+              </w:rPr>
+            </w:pPr>
+            <w:r>
+              <w:rPr>
+                <w:sz w:val="24"/>
+                <w:szCs w:val="24"/>
+              </w:rPr>
+              <w:t>Address4</w:t>
+            </w:r>
+          </w:p>
+        </w:tc>
+        <w:tc>
+          <w:tcPr>
+            <w:tcW w:w="985" w:type="dxa"/>
+          </w:tcPr>
+          <w:p>
+            <w:pPr>
+              <w:ind w:left="0" w:firstLine="0"/>
+              <w:rPr>
+                <w:sz w:val="24"/>
+                <w:szCs w:val="24"/>
+              </w:rPr>
+            </w:pPr>
+            <w:r>
+              <w:rPr>
+                <w:sz w:val="24"/>
+                <w:szCs w:val="24"/>
+              </w:rPr>
+              <w:t>County</w:t>
+            </w:r>
+          </w:p>
+        </w:tc>
+        <w:tc>
+          <w:tcPr>
+            <w:tcW w:w="1226" w:type="dxa"/>
+          </w:tcPr>
+          <w:p>
+            <w:pPr>
+              <w:ind w:left="0" w:firstLine="0"/>
+              <w:rPr>
+                <w:sz w:val="24"/>
+                <w:szCs w:val="24"/>
+              </w:rPr>
+            </w:pPr>
+            <w:r>
+              <w:rPr>
+                <w:sz w:val="24"/>
+                <w:szCs w:val="24"/>
+              </w:rPr>
+              <w:t>Postcode</w:t>
+            </w:r>
+          </w:p>
+        </w:tc>
+        <w:tc>
+          <w:tcPr>
+            <w:tcW w:w="1139" w:type="dxa"/>
+          </w:tcPr>
+          <w:p>
+            <w:pPr>
+              <w:ind w:left="0" w:firstLine="0"/>
+              <w:rPr>
+                <w:sz w:val="24"/>
+                <w:szCs w:val="24"/>
+              </w:rPr>
+            </w:pPr>
+          </w:p>
+        </w:tc>
+      </w:tr>
+      <w:tr>
+        <w:trPr>
+          <w:trHeight w:val="568"/>
+        </w:trPr>
+        <w:tc>
+          <w:tcPr>
+            <w:tcW w:w="1150" w:type="dxa"/>
+          </w:tcPr>
+          <w:p>
+            <w:pPr>
+              <w:ind w:left="0" w:firstLine="0"/>
+              <w:rPr>
+                <w:sz w:val="24"/>
+                <w:szCs w:val="24"/>
+              </w:rPr>
+            </w:pPr>
+            <w:r>
+              <w:rPr>
+                <w:sz w:val="24"/>
+                <w:szCs w:val="24"/>
+              </w:rPr>
+              <w:t>65</w:t>
+            </w:r>
+          </w:p>
+        </w:tc>
+        <w:tc>
+          <w:tcPr>
+            <w:tcW w:w="1150" w:type="dxa"/>
+          </w:tcPr>
+          <w:p>
+            <w:pPr>
+              <w:ind w:left="0" w:firstLine="0"/>
+              <w:rPr>
+                <w:sz w:val="24"/>
+                <w:szCs w:val="24"/>
+              </w:rPr>
+            </w:pPr>
+            <w:r>
+              <w:rPr>
+                <w:sz w:val="24"/>
+                <w:szCs w:val="24"/>
+              </w:rPr>
+              <w:t>Castle Street</w:t>
+            </w:r>
+          </w:p>
+        </w:tc>
+        <w:tc>
+          <w:tcPr>
+            <w:tcW w:w="1150" w:type="dxa"/>
+          </w:tcPr>
+          <w:p>
+            <w:pPr>
+              <w:ind w:left="0" w:firstLine="0"/>
+              <w:rPr>
+                <w:sz w:val="24"/>
+                <w:szCs w:val="24"/>
+              </w:rPr>
+            </w:pPr>
+          </w:p>
+        </w:tc>
+        <w:tc>
+          <w:tcPr>
+            <w:tcW w:w="1251" w:type="dxa"/>
+          </w:tcPr>
+          <w:p>
+            <w:pPr>
+              <w:ind w:left="0" w:firstLine="0"/>
+              <w:rPr>
+                <w:sz w:val="24"/>
+                <w:szCs w:val="24"/>
+              </w:rPr>
+            </w:pPr>
+          </w:p>
+        </w:tc>
+        <w:tc>
+          <w:tcPr>
+            <w:tcW w:w="985" w:type="dxa"/>
+          </w:tcPr>
+          <w:p>
+            <w:pPr>
+              <w:ind w:left="0" w:firstLine="0"/>
+              <w:rPr>
+                <w:sz w:val="24"/>
+                <w:szCs w:val="24"/>
+              </w:rPr>
+            </w:pPr>
+            <w:r>
+              <w:rPr>
+                <w:sz w:val="24"/>
+                <w:szCs w:val="24"/>
+              </w:rPr>
+              <w:t>Arma</w:t>
+            </w:r>
+            <w:r>
+              <w:rPr>
+                <w:sz w:val="24"/>
+                <w:szCs w:val="24"/>
+              </w:rPr>
+              <w:t>hg</w:t>
+            </w:r>
+          </w:p>
+        </w:tc>
+        <w:tc>
+          <w:tcPr>
+            <w:tcW w:w="1226" w:type="dxa"/>
+          </w:tcPr>
+          <w:p>
+            <w:pPr>
+              <w:ind w:left="0" w:firstLine="0"/>
+              <w:rPr>
+                <w:sz w:val="24"/>
+                <w:szCs w:val="24"/>
+              </w:rPr>
+            </w:pPr>
+            <w:r>
+              <w:rPr>
+                <w:sz w:val="24"/>
+                <w:szCs w:val="24"/>
+              </w:rPr>
+              <w:t>BT12</w:t>
+            </w:r>
+            <w:r>
+              <w:rPr>
+                <w:sz w:val="24"/>
+                <w:szCs w:val="24"/>
+              </w:rPr>
+              <w:t xml:space="preserve"> </w:t>
+            </w:r>
+            <w:r>
+              <w:rPr>
+                <w:sz w:val="24"/>
+                <w:szCs w:val="24"/>
+              </w:rPr>
+              <w:t>3AB</w:t>
+            </w:r>
+          </w:p>
+        </w:tc>
+        <w:tc>
+          <w:tcPr>
+            <w:tcW w:w="1139" w:type="dxa"/>
+          </w:tcPr>
+          <w:p>
+            <w:pPr>
+              <w:ind w:left="0" w:firstLine="0"/>
+              <w:rPr>
+                <w:sz w:val="24"/>
+                <w:szCs w:val="24"/>
+              </w:rPr>
+            </w:pPr>
+          </w:p>
+        </w:tc>
+      </w:tr>
+      <w:tr>
+        <w:trPr>
+          <w:trHeight w:val="549"/>
+        </w:trPr>
+        <w:tc>
+          <w:tcPr>
+            <w:tcW w:w="8051" w:type="dxa"/>
+            <w:gridSpan w:val="7"/>
+          </w:tcPr>
+          <w:p>
+            <w:pPr>
+              <w:ind w:left="0" w:firstLine="0"/>
+              <w:rPr>
+                <w:sz w:val="24"/>
+                <w:szCs w:val="24"/>
+              </w:rPr>
+            </w:pPr>
+            <w:r>
+              <w:rPr>
+                <w:sz w:val="24"/>
+                <w:szCs w:val="24"/>
+              </w:rPr>
+              <w:t>Pointer Data</w:t>
+            </w:r>
+          </w:p>
+        </w:tc>
+      </w:tr>
+      <w:tr>
+        <w:trPr>
+          <w:trHeight w:val="541"/>
+        </w:trPr>
+        <w:tc>
+          <w:tcPr>
+            <w:tcW w:w="1150" w:type="dxa"/>
+          </w:tcPr>
+          <w:p>
+            <w:pPr>
+              <w:ind w:left="0" w:firstLine="0"/>
+              <w:rPr>
+                <w:sz w:val="24"/>
+                <w:szCs w:val="24"/>
+              </w:rPr>
+            </w:pPr>
+            <w:r>
+              <w:rPr>
+                <w:sz w:val="24"/>
+                <w:szCs w:val="24"/>
+              </w:rPr>
+              <w:t>Address1</w:t>
+            </w:r>
+          </w:p>
+        </w:tc>
+        <w:tc>
+          <w:tcPr>
+            <w:tcW w:w="1150" w:type="dxa"/>
+          </w:tcPr>
+          <w:p>
+            <w:pPr>
+              <w:ind w:left="0" w:firstLine="0"/>
+              <w:rPr>
+                <w:sz w:val="24"/>
+                <w:szCs w:val="24"/>
+              </w:rPr>
+            </w:pPr>
+            <w:r>
+              <w:rPr>
+                <w:sz w:val="24"/>
+                <w:szCs w:val="24"/>
+              </w:rPr>
+              <w:t>Address2</w:t>
+            </w:r>
+          </w:p>
+        </w:tc>
+        <w:tc>
+          <w:tcPr>
+            <w:tcW w:w="1150" w:type="dxa"/>
+          </w:tcPr>
+          <w:p>
+            <w:pPr>
+              <w:ind w:left="0" w:firstLine="0"/>
+              <w:rPr>
+                <w:sz w:val="24"/>
+                <w:szCs w:val="24"/>
+              </w:rPr>
+            </w:pPr>
+            <w:r>
+              <w:rPr>
+                <w:sz w:val="24"/>
+                <w:szCs w:val="24"/>
+              </w:rPr>
+              <w:t>Address3</w:t>
+            </w:r>
+          </w:p>
+        </w:tc>
+        <w:tc>
+          <w:tcPr>
+            <w:tcW w:w="1251" w:type="dxa"/>
+          </w:tcPr>
+          <w:p>
+            <w:pPr>
+              <w:ind w:left="0" w:firstLine="0"/>
+              <w:rPr>
+                <w:sz w:val="24"/>
+                <w:szCs w:val="24"/>
+              </w:rPr>
+            </w:pPr>
+            <w:r>
+              <w:rPr>
+                <w:sz w:val="24"/>
+                <w:szCs w:val="24"/>
+              </w:rPr>
+              <w:t>Address4</w:t>
+            </w:r>
+          </w:p>
+        </w:tc>
+        <w:tc>
+          <w:tcPr>
+            <w:tcW w:w="985" w:type="dxa"/>
+          </w:tcPr>
+          <w:p>
+            <w:pPr>
+              <w:ind w:left="0" w:firstLine="0"/>
+              <w:rPr>
+                <w:sz w:val="24"/>
+                <w:szCs w:val="24"/>
+              </w:rPr>
+            </w:pPr>
+            <w:r>
+              <w:rPr>
+                <w:sz w:val="24"/>
+                <w:szCs w:val="24"/>
+              </w:rPr>
+              <w:t>County</w:t>
+            </w:r>
+          </w:p>
+        </w:tc>
+        <w:tc>
+          <w:tcPr>
+            <w:tcW w:w="1226" w:type="dxa"/>
+          </w:tcPr>
+          <w:p>
+            <w:pPr>
+              <w:ind w:left="0" w:firstLine="0"/>
+              <w:rPr>
+                <w:sz w:val="24"/>
+                <w:szCs w:val="24"/>
+              </w:rPr>
+            </w:pPr>
+            <w:r>
+              <w:rPr>
+                <w:sz w:val="24"/>
+                <w:szCs w:val="24"/>
+              </w:rPr>
+              <w:t>Postcode</w:t>
+            </w:r>
+          </w:p>
+        </w:tc>
+        <w:tc>
+          <w:tcPr>
+            <w:tcW w:w="1139" w:type="dxa"/>
+          </w:tcPr>
+          <w:p>
+            <w:pPr>
+              <w:ind w:left="0" w:firstLine="0"/>
+              <w:rPr>
+                <w:sz w:val="24"/>
+                <w:szCs w:val="24"/>
+              </w:rPr>
+            </w:pPr>
+            <w:r>
+              <w:rPr>
+                <w:sz w:val="24"/>
+                <w:szCs w:val="24"/>
+              </w:rPr>
+              <w:t>UPRN</w:t>
+            </w:r>
+          </w:p>
+        </w:tc>
+      </w:tr>
+      <w:tr>
+        <w:trPr>
+          <w:trHeight w:val="568"/>
+        </w:trPr>
+        <w:tc>
+          <w:tcPr>
+            <w:tcW w:w="1150" w:type="dxa"/>
+          </w:tcPr>
+          <w:p>
+            <w:pPr>
+              <w:ind w:left="0" w:firstLine="0"/>
+              <w:rPr>
+                <w:sz w:val="24"/>
+                <w:szCs w:val="24"/>
+              </w:rPr>
+            </w:pPr>
+            <w:r>
+              <w:rPr>
+                <w:sz w:val="24"/>
+                <w:szCs w:val="24"/>
+              </w:rPr>
+              <w:t>65</w:t>
+            </w:r>
+          </w:p>
+        </w:tc>
+        <w:tc>
+          <w:tcPr>
+            <w:tcW w:w="1150" w:type="dxa"/>
+          </w:tcPr>
+          <w:p>
+            <w:pPr>
+              <w:ind w:left="0" w:firstLine="0"/>
+              <w:rPr>
+                <w:sz w:val="24"/>
+                <w:szCs w:val="24"/>
+              </w:rPr>
+            </w:pPr>
+            <w:r>
+              <w:rPr>
+                <w:sz w:val="24"/>
+                <w:szCs w:val="24"/>
+              </w:rPr>
+              <w:t>Castle Road</w:t>
+            </w:r>
+          </w:p>
+        </w:tc>
+        <w:tc>
+          <w:tcPr>
+            <w:tcW w:w="1150" w:type="dxa"/>
+          </w:tcPr>
+          <w:p>
+            <w:pPr>
+              <w:ind w:left="0" w:firstLine="0"/>
+              <w:rPr>
+                <w:sz w:val="24"/>
+                <w:szCs w:val="24"/>
+              </w:rPr>
+            </w:pPr>
+          </w:p>
+        </w:tc>
+        <w:tc>
+          <w:tcPr>
+            <w:tcW w:w="1251" w:type="dxa"/>
+          </w:tcPr>
+          <w:p>
+            <w:pPr>
+              <w:ind w:left="0" w:firstLine="0"/>
+              <w:rPr>
+                <w:sz w:val="24"/>
+                <w:szCs w:val="24"/>
+              </w:rPr>
+            </w:pPr>
+            <w:r>
+              <w:rPr>
+                <w:sz w:val="24"/>
+                <w:szCs w:val="24"/>
+              </w:rPr>
+              <w:t>Tandragee</w:t>
+            </w:r>
+          </w:p>
+        </w:tc>
+        <w:tc>
+          <w:tcPr>
+            <w:tcW w:w="985" w:type="dxa"/>
+          </w:tcPr>
+          <w:p>
+            <w:pPr>
+              <w:ind w:left="0" w:firstLine="0"/>
+              <w:rPr>
+                <w:sz w:val="24"/>
+                <w:szCs w:val="24"/>
+              </w:rPr>
+            </w:pPr>
+            <w:r>
+              <w:rPr>
+                <w:sz w:val="24"/>
+                <w:szCs w:val="24"/>
+              </w:rPr>
+              <w:t>Armagh</w:t>
+            </w:r>
+          </w:p>
+        </w:tc>
+        <w:tc>
+          <w:tcPr>
+            <w:tcW w:w="1226" w:type="dxa"/>
+          </w:tcPr>
+          <w:p>
+            <w:pPr>
+              <w:ind w:left="0" w:firstLine="0"/>
+              <w:rPr>
+                <w:sz w:val="24"/>
+                <w:szCs w:val="24"/>
+              </w:rPr>
+            </w:pPr>
+            <w:r>
+              <w:rPr>
+                <w:sz w:val="24"/>
+                <w:szCs w:val="24"/>
+              </w:rPr>
+              <w:t>BT12</w:t>
+            </w:r>
+            <w:r>
+              <w:rPr>
+                <w:sz w:val="24"/>
+                <w:szCs w:val="24"/>
+              </w:rPr>
+              <w:t xml:space="preserve"> </w:t>
+            </w:r>
+            <w:r>
+              <w:rPr>
+                <w:sz w:val="24"/>
+                <w:szCs w:val="24"/>
+              </w:rPr>
+              <w:t>3AB</w:t>
+            </w:r>
+          </w:p>
+        </w:tc>
+        <w:tc>
+          <w:tcPr>
+            <w:tcW w:w="1139" w:type="dxa"/>
+          </w:tcPr>
+          <w:p>
+            <w:pPr>
+              <w:ind w:left="0" w:firstLine="0"/>
+              <w:rPr>
+                <w:sz w:val="24"/>
+                <w:szCs w:val="24"/>
+              </w:rPr>
+            </w:pPr>
+            <w:r>
+              <w:rPr>
+                <w:sz w:val="24"/>
+                <w:szCs w:val="24"/>
+              </w:rPr>
+              <w:t>12345</w:t>
+            </w:r>
+          </w:p>
+        </w:tc>
+      </w:tr>
+    </w:tbl>
+    <w:p>
+      <w:pPr>
+        <w:pStyle w:val="BodyText"/>
+        <w:spacing w:after="240" w:line="360" w:lineRule="auto"/>
+        <w:rPr>
+          <w:b/>
+        </w:rPr>
+      </w:pPr>
+      <w:r>
+        <w:t xml:space="preserve"> </w:t>
+      </w:r>
+    </w:p>
+    <w:p>
+      <w:pPr>
+        <w:pStyle w:val="BodyText"/>
+        <w:spacing w:after="240" w:line="360" w:lineRule="auto"/>
+      </w:pPr>
+      <w:r>
+        <w:lastRenderedPageBreak/>
+        <w:t>The above example data shows how simple mistakes can give an incorrect address. It can be seen that the ‘Address2’ field in both datasets are different, this could be down to the fact that a person misheard the information when they were keying in the data. It can also be noticed that in the user data the ‘County’ field has a spelling mistake in the word, this again could be down to careless typing, none the less the address has been made incorrect</w:t>
+      </w:r>
+      <w:r>
+        <w:t>. The numbering of the address suggest that there are a substantial amount of houses in that street therefore the postcodes could not be identical so again the address is incorrect.</w:t>
+      </w:r>
+    </w:p>
+    <w:tbl>
+      <w:tblPr>
+        <w:tblStyle w:val="TableGrid"/>
+        <w:tblpPr w:leftFromText="180" w:rightFromText="180" w:vertAnchor="text" w:horzAnchor="margin" w:tblpXSpec="center" w:tblpY="3375"/>
+        <w:tblW w:w="10930" w:type="dxa"/>
+        <w:tblLayout w:type="fixed"/>
+        <w:tblLook w:val="04A0" w:firstRow="1" w:lastRow="0" w:firstColumn="1" w:lastColumn="0" w:noHBand="0" w:noVBand="1"/>
+      </w:tblPr>
+      <w:tblGrid>
+        <w:gridCol w:w="1150"/>
+        <w:gridCol w:w="1150"/>
+        <w:gridCol w:w="1150"/>
+        <w:gridCol w:w="1251"/>
+        <w:gridCol w:w="985"/>
+        <w:gridCol w:w="1272"/>
+        <w:gridCol w:w="59"/>
+        <w:gridCol w:w="1342"/>
+        <w:gridCol w:w="16"/>
+        <w:gridCol w:w="1338"/>
+        <w:gridCol w:w="80"/>
+        <w:gridCol w:w="283"/>
+        <w:gridCol w:w="29"/>
+        <w:gridCol w:w="825"/>
+      </w:tblGrid>
+      <w:tr>
+        <w:trPr>
+          <w:trHeight w:val="549"/>
+        </w:trPr>
+        <w:tc>
+          <w:tcPr>
+            <w:tcW w:w="10930" w:type="dxa"/>
+            <w:gridSpan w:val="14"/>
+          </w:tcPr>
+          <w:p>
+            <w:pPr>
+              <w:ind w:left="0" w:firstLine="0"/>
+              <w:rPr>
+                <w:sz w:val="24"/>
+                <w:szCs w:val="24"/>
+              </w:rPr>
+            </w:pPr>
+            <w:r>
+              <w:rPr>
+                <w:sz w:val="24"/>
+                <w:szCs w:val="24"/>
+              </w:rPr>
+              <w:t>User Address Data</w:t>
+            </w:r>
+          </w:p>
+        </w:tc>
+      </w:tr>
+      <w:tr>
+        <w:trPr>
+          <w:trHeight w:val="1004"/>
+        </w:trPr>
+        <w:tc>
+          <w:tcPr>
+            <w:tcW w:w="1150" w:type="dxa"/>
+          </w:tcPr>
+          <w:p>
+            <w:pPr>
+              <w:ind w:left="0" w:firstLine="0"/>
+              <w:rPr>
+                <w:sz w:val="24"/>
+                <w:szCs w:val="24"/>
+              </w:rPr>
+            </w:pPr>
+            <w:r>
+              <w:rPr>
+                <w:sz w:val="24"/>
+                <w:szCs w:val="24"/>
+              </w:rPr>
+              <w:t>Address1</w:t>
+            </w:r>
+          </w:p>
+        </w:tc>
+        <w:tc>
+          <w:tcPr>
+            <w:tcW w:w="1150" w:type="dxa"/>
+          </w:tcPr>
+          <w:p>
+            <w:pPr>
+              <w:ind w:left="0" w:firstLine="0"/>
+              <w:rPr>
+                <w:sz w:val="24"/>
+                <w:szCs w:val="24"/>
+              </w:rPr>
+            </w:pPr>
+            <w:r>
+              <w:rPr>
+                <w:sz w:val="24"/>
+                <w:szCs w:val="24"/>
+              </w:rPr>
+              <w:t>Address2</w:t>
+            </w:r>
+          </w:p>
+        </w:tc>
+        <w:tc>
+          <w:tcPr>
+            <w:tcW w:w="1150" w:type="dxa"/>
+          </w:tcPr>
+          <w:p>
+            <w:pPr>
+              <w:ind w:left="0" w:firstLine="0"/>
+              <w:rPr>
+                <w:sz w:val="24"/>
+                <w:szCs w:val="24"/>
+              </w:rPr>
+            </w:pPr>
+            <w:r>
+              <w:rPr>
+                <w:sz w:val="24"/>
+                <w:szCs w:val="24"/>
+              </w:rPr>
+              <w:t>Address3</w:t>
+            </w:r>
+          </w:p>
+        </w:tc>
+        <w:tc>
+          <w:tcPr>
+            <w:tcW w:w="1251" w:type="dxa"/>
+          </w:tcPr>
+          <w:p>
+            <w:pPr>
+              <w:ind w:left="0" w:firstLine="0"/>
+              <w:rPr>
+                <w:sz w:val="24"/>
+                <w:szCs w:val="24"/>
+              </w:rPr>
+            </w:pPr>
+            <w:r>
+              <w:rPr>
+                <w:sz w:val="24"/>
+                <w:szCs w:val="24"/>
+              </w:rPr>
+              <w:t>Address4</w:t>
+            </w:r>
+          </w:p>
+        </w:tc>
+        <w:tc>
+          <w:tcPr>
+            <w:tcW w:w="985" w:type="dxa"/>
+          </w:tcPr>
+          <w:p>
+            <w:pPr>
+              <w:ind w:left="0" w:firstLine="0"/>
+              <w:rPr>
+                <w:sz w:val="24"/>
+                <w:szCs w:val="24"/>
+              </w:rPr>
+            </w:pPr>
+            <w:r>
+              <w:rPr>
+                <w:sz w:val="24"/>
+                <w:szCs w:val="24"/>
+              </w:rPr>
+              <w:t>County</w:t>
+            </w:r>
+          </w:p>
+        </w:tc>
+        <w:tc>
+          <w:tcPr>
+            <w:tcW w:w="1272" w:type="dxa"/>
+          </w:tcPr>
+          <w:p>
+            <w:pPr>
+              <w:ind w:left="0" w:firstLine="0"/>
+              <w:rPr>
+                <w:sz w:val="24"/>
+                <w:szCs w:val="24"/>
+              </w:rPr>
+            </w:pPr>
+            <w:r>
+              <w:rPr>
+                <w:sz w:val="24"/>
+                <w:szCs w:val="24"/>
+              </w:rPr>
+              <w:t>Postcode</w:t>
+            </w:r>
+          </w:p>
+        </w:tc>
+        <w:tc>
+          <w:tcPr>
+            <w:tcW w:w="1417" w:type="dxa"/>
+            <w:gridSpan w:val="3"/>
+          </w:tcPr>
+          <w:p>
+            <w:pPr>
+              <w:ind w:left="0" w:firstLine="0"/>
+              <w:rPr>
+                <w:sz w:val="24"/>
+                <w:szCs w:val="24"/>
+              </w:rPr>
+            </w:pPr>
+            <w:r>
+              <w:rPr>
+                <w:sz w:val="24"/>
+                <w:szCs w:val="24"/>
+              </w:rPr>
+              <w:t>UPCID_N_WP</w:t>
+            </w:r>
+          </w:p>
+        </w:tc>
+        <w:tc>
+          <w:tcPr>
+            <w:tcW w:w="1418" w:type="dxa"/>
+            <w:gridSpan w:val="2"/>
+          </w:tcPr>
+          <w:p>
+            <w:pPr>
+              <w:ind w:left="0" w:firstLine="0"/>
+              <w:rPr>
+                <w:sz w:val="24"/>
+                <w:szCs w:val="24"/>
+              </w:rPr>
+            </w:pPr>
+            <w:r>
+              <w:rPr>
+                <w:sz w:val="24"/>
+                <w:szCs w:val="24"/>
+              </w:rPr>
+              <w:t>UPCID_N_C_NP</w:t>
+            </w:r>
+          </w:p>
+        </w:tc>
+        <w:tc>
+          <w:tcPr>
+            <w:tcW w:w="283" w:type="dxa"/>
+          </w:tcPr>
+          <w:p>
+            <w:pPr>
+              <w:ind w:left="0" w:firstLine="0"/>
+              <w:rPr>
+                <w:sz w:val="24"/>
+                <w:szCs w:val="24"/>
+              </w:rPr>
+            </w:pPr>
+            <w:r>
+              <w:rPr>
+                <w:sz w:val="24"/>
+                <w:szCs w:val="24"/>
+              </w:rPr>
+              <w:t>…</w:t>
+            </w:r>
+          </w:p>
+        </w:tc>
+        <w:tc>
+          <w:tcPr>
+            <w:tcW w:w="854" w:type="dxa"/>
+            <w:gridSpan w:val="2"/>
+          </w:tcPr>
+          <w:p>
+            <w:pPr>
+              <w:ind w:left="0" w:firstLine="0"/>
+              <w:rPr>
+                <w:sz w:val="24"/>
+                <w:szCs w:val="24"/>
+              </w:rPr>
+            </w:pPr>
+          </w:p>
+        </w:tc>
+      </w:tr>
+      <w:tr>
+        <w:trPr>
+          <w:trHeight w:val="568"/>
+        </w:trPr>
+        <w:tc>
+          <w:tcPr>
+            <w:tcW w:w="1150" w:type="dxa"/>
+          </w:tcPr>
+          <w:p>
+            <w:pPr>
+              <w:ind w:left="0" w:firstLine="0"/>
+              <w:rPr>
+                <w:sz w:val="24"/>
+                <w:szCs w:val="24"/>
+              </w:rPr>
+            </w:pPr>
+            <w:r>
+              <w:rPr>
+                <w:sz w:val="24"/>
+                <w:szCs w:val="24"/>
+              </w:rPr>
+              <w:t>65</w:t>
+            </w:r>
+          </w:p>
+        </w:tc>
+        <w:tc>
+          <w:tcPr>
+            <w:tcW w:w="1150" w:type="dxa"/>
+          </w:tcPr>
+          <w:p>
+            <w:pPr>
+              <w:ind w:left="0" w:firstLine="0"/>
+              <w:rPr>
+                <w:sz w:val="24"/>
+                <w:szCs w:val="24"/>
+              </w:rPr>
+            </w:pPr>
+            <w:r>
+              <w:rPr>
+                <w:sz w:val="24"/>
+                <w:szCs w:val="24"/>
+              </w:rPr>
+              <w:t>Castle Street</w:t>
+            </w:r>
+          </w:p>
+        </w:tc>
+        <w:tc>
+          <w:tcPr>
+            <w:tcW w:w="1150" w:type="dxa"/>
+          </w:tcPr>
+          <w:p>
+            <w:pPr>
+              <w:ind w:left="0" w:firstLine="0"/>
+              <w:rPr>
+                <w:sz w:val="24"/>
+                <w:szCs w:val="24"/>
+              </w:rPr>
+            </w:pPr>
+          </w:p>
+        </w:tc>
+        <w:tc>
+          <w:tcPr>
+            <w:tcW w:w="1251" w:type="dxa"/>
+          </w:tcPr>
+          <w:p>
+            <w:pPr>
+              <w:ind w:left="0" w:firstLine="0"/>
+              <w:rPr>
+                <w:sz w:val="24"/>
+                <w:szCs w:val="24"/>
+              </w:rPr>
+            </w:pPr>
+          </w:p>
+        </w:tc>
+        <w:tc>
+          <w:tcPr>
+            <w:tcW w:w="985" w:type="dxa"/>
+          </w:tcPr>
+          <w:p>
+            <w:pPr>
+              <w:ind w:left="0" w:firstLine="0"/>
+              <w:rPr>
+                <w:sz w:val="24"/>
+                <w:szCs w:val="24"/>
+              </w:rPr>
+            </w:pPr>
+            <w:r>
+              <w:rPr>
+                <w:sz w:val="24"/>
+                <w:szCs w:val="24"/>
+              </w:rPr>
+              <w:t>Armahg</w:t>
+            </w:r>
+          </w:p>
+        </w:tc>
+        <w:tc>
+          <w:tcPr>
+            <w:tcW w:w="1272" w:type="dxa"/>
+          </w:tcPr>
+          <w:p>
+            <w:pPr>
+              <w:ind w:left="0" w:firstLine="0"/>
+              <w:rPr>
+                <w:sz w:val="24"/>
+                <w:szCs w:val="24"/>
+              </w:rPr>
+            </w:pPr>
+            <w:r>
+              <w:rPr>
+                <w:sz w:val="24"/>
+                <w:szCs w:val="24"/>
+              </w:rPr>
+              <w:t>BT12</w:t>
+            </w:r>
+            <w:r>
+              <w:rPr>
+                <w:sz w:val="24"/>
+                <w:szCs w:val="24"/>
+              </w:rPr>
+              <w:t xml:space="preserve"> </w:t>
+            </w:r>
+            <w:r>
+              <w:rPr>
+                <w:sz w:val="24"/>
+                <w:szCs w:val="24"/>
+              </w:rPr>
+              <w:t>3AB</w:t>
+            </w:r>
+          </w:p>
+        </w:tc>
+        <w:tc>
+          <w:tcPr>
+            <w:tcW w:w="1417" w:type="dxa"/>
+            <w:gridSpan w:val="3"/>
+          </w:tcPr>
+          <w:p>
+            <w:pPr>
+              <w:ind w:left="0" w:firstLine="0"/>
+              <w:rPr>
+                <w:sz w:val="24"/>
+                <w:szCs w:val="24"/>
+              </w:rPr>
+            </w:pPr>
+            <w:r>
+              <w:rPr>
+                <w:sz w:val="24"/>
+                <w:szCs w:val="24"/>
+              </w:rPr>
+              <w:t>65BT123AB</w:t>
+            </w:r>
+          </w:p>
+        </w:tc>
+        <w:tc>
+          <w:tcPr>
+            <w:tcW w:w="1418" w:type="dxa"/>
+            <w:gridSpan w:val="2"/>
+          </w:tcPr>
+          <w:p>
+            <w:pPr>
+              <w:ind w:left="0" w:firstLine="0"/>
+              <w:rPr>
+                <w:sz w:val="24"/>
+                <w:szCs w:val="24"/>
+              </w:rPr>
+            </w:pPr>
+            <w:r>
+              <w:rPr>
+                <w:sz w:val="24"/>
+                <w:szCs w:val="24"/>
+              </w:rPr>
+              <w:t>65ArmahgB123</w:t>
+            </w:r>
+          </w:p>
+        </w:tc>
+        <w:tc>
+          <w:tcPr>
+            <w:tcW w:w="283" w:type="dxa"/>
+          </w:tcPr>
+          <w:p>
+            <w:pPr>
+              <w:ind w:left="0" w:firstLine="0"/>
+              <w:rPr>
+                <w:sz w:val="24"/>
+                <w:szCs w:val="24"/>
+              </w:rPr>
+            </w:pPr>
+          </w:p>
+        </w:tc>
+        <w:tc>
+          <w:tcPr>
+            <w:tcW w:w="854" w:type="dxa"/>
+            <w:gridSpan w:val="2"/>
+          </w:tcPr>
+          <w:p>
+            <w:pPr>
+              <w:ind w:left="0" w:firstLine="0"/>
+              <w:rPr>
+                <w:sz w:val="24"/>
+                <w:szCs w:val="24"/>
+              </w:rPr>
+            </w:pPr>
+          </w:p>
+        </w:tc>
+      </w:tr>
+      <w:tr>
+        <w:trPr>
+          <w:trHeight w:val="549"/>
+        </w:trPr>
+        <w:tc>
+          <w:tcPr>
+            <w:tcW w:w="10930" w:type="dxa"/>
+            <w:gridSpan w:val="14"/>
+          </w:tcPr>
+          <w:p>
+            <w:pPr>
+              <w:ind w:left="0" w:firstLine="0"/>
+              <w:rPr>
+                <w:sz w:val="24"/>
+                <w:szCs w:val="24"/>
+              </w:rPr>
+            </w:pPr>
+            <w:r>
+              <w:rPr>
+                <w:sz w:val="24"/>
+                <w:szCs w:val="24"/>
+              </w:rPr>
+              <w:t>Pointer Data</w:t>
+            </w:r>
+          </w:p>
+        </w:tc>
+      </w:tr>
+      <w:tr>
+        <w:trPr>
+          <w:trHeight w:val="1004"/>
+        </w:trPr>
+        <w:tc>
+          <w:tcPr>
+            <w:tcW w:w="1150" w:type="dxa"/>
+          </w:tcPr>
+          <w:p>
+            <w:pPr>
+              <w:ind w:left="0" w:firstLine="0"/>
+              <w:rPr>
+                <w:sz w:val="24"/>
+                <w:szCs w:val="24"/>
+              </w:rPr>
+            </w:pPr>
+            <w:r>
+              <w:rPr>
+                <w:sz w:val="24"/>
+                <w:szCs w:val="24"/>
+              </w:rPr>
+              <w:t>Address1</w:t>
+            </w:r>
+          </w:p>
+        </w:tc>
+        <w:tc>
+          <w:tcPr>
+            <w:tcW w:w="1150" w:type="dxa"/>
+          </w:tcPr>
+          <w:p>
+            <w:pPr>
+              <w:ind w:left="0" w:firstLine="0"/>
+              <w:rPr>
+                <w:sz w:val="24"/>
+                <w:szCs w:val="24"/>
+              </w:rPr>
+            </w:pPr>
+            <w:r>
+              <w:rPr>
+                <w:sz w:val="24"/>
+                <w:szCs w:val="24"/>
+              </w:rPr>
+              <w:t>Address2</w:t>
+            </w:r>
+          </w:p>
+        </w:tc>
+        <w:tc>
+          <w:tcPr>
+            <w:tcW w:w="1150" w:type="dxa"/>
+          </w:tcPr>
+          <w:p>
+            <w:pPr>
+              <w:ind w:left="0" w:firstLine="0"/>
+              <w:rPr>
+                <w:sz w:val="24"/>
+                <w:szCs w:val="24"/>
+              </w:rPr>
+            </w:pPr>
+            <w:r>
+              <w:rPr>
+                <w:sz w:val="24"/>
+                <w:szCs w:val="24"/>
+              </w:rPr>
+              <w:t>Address3</w:t>
+            </w:r>
+          </w:p>
+        </w:tc>
+        <w:tc>
+          <w:tcPr>
+            <w:tcW w:w="1251" w:type="dxa"/>
+          </w:tcPr>
+          <w:p>
+            <w:pPr>
+              <w:ind w:left="0" w:firstLine="0"/>
+              <w:rPr>
+                <w:sz w:val="24"/>
+                <w:szCs w:val="24"/>
+              </w:rPr>
+            </w:pPr>
+            <w:r>
+              <w:rPr>
+                <w:sz w:val="24"/>
+                <w:szCs w:val="24"/>
+              </w:rPr>
+              <w:t>Address4</w:t>
+            </w:r>
+          </w:p>
+        </w:tc>
+        <w:tc>
+          <w:tcPr>
+            <w:tcW w:w="985" w:type="dxa"/>
+          </w:tcPr>
+          <w:p>
+            <w:pPr>
+              <w:ind w:left="0" w:firstLine="0"/>
+              <w:rPr>
+                <w:sz w:val="24"/>
+                <w:szCs w:val="24"/>
+              </w:rPr>
+            </w:pPr>
+            <w:r>
+              <w:rPr>
+                <w:sz w:val="24"/>
+                <w:szCs w:val="24"/>
+              </w:rPr>
+              <w:t>County</w:t>
+            </w:r>
+          </w:p>
+        </w:tc>
+        <w:tc>
+          <w:tcPr>
+            <w:tcW w:w="1331" w:type="dxa"/>
+            <w:gridSpan w:val="2"/>
+          </w:tcPr>
+          <w:p>
+            <w:pPr>
+              <w:ind w:left="0" w:firstLine="0"/>
+              <w:rPr>
+                <w:sz w:val="24"/>
+                <w:szCs w:val="24"/>
+              </w:rPr>
+            </w:pPr>
+            <w:r>
+              <w:rPr>
+                <w:sz w:val="24"/>
+                <w:szCs w:val="24"/>
+              </w:rPr>
+              <w:t>Postcode</w:t>
+            </w:r>
+          </w:p>
+        </w:tc>
+        <w:tc>
+          <w:tcPr>
+            <w:tcW w:w="1342" w:type="dxa"/>
+          </w:tcPr>
+          <w:p>
+            <w:pPr>
+              <w:ind w:left="0" w:firstLine="0"/>
+              <w:rPr>
+                <w:sz w:val="24"/>
+                <w:szCs w:val="24"/>
+              </w:rPr>
+            </w:pPr>
+            <w:r>
+              <w:rPr>
+                <w:sz w:val="24"/>
+                <w:szCs w:val="24"/>
+              </w:rPr>
+              <w:t>UPCID_N_WP</w:t>
+            </w:r>
+          </w:p>
+        </w:tc>
+        <w:tc>
+          <w:tcPr>
+            <w:tcW w:w="1354" w:type="dxa"/>
+            <w:gridSpan w:val="2"/>
+          </w:tcPr>
+          <w:p>
+            <w:pPr>
+              <w:ind w:left="0" w:firstLine="0"/>
+              <w:rPr>
+                <w:sz w:val="24"/>
+                <w:szCs w:val="24"/>
+              </w:rPr>
+            </w:pPr>
+            <w:r>
+              <w:rPr>
+                <w:sz w:val="24"/>
+                <w:szCs w:val="24"/>
+              </w:rPr>
+              <w:t>UPCID_N_C_NP</w:t>
+            </w:r>
+          </w:p>
+        </w:tc>
+        <w:tc>
+          <w:tcPr>
+            <w:tcW w:w="392" w:type="dxa"/>
+            <w:gridSpan w:val="3"/>
+          </w:tcPr>
+          <w:p>
+            <w:pPr>
+              <w:ind w:left="0" w:firstLine="0"/>
+              <w:rPr>
+                <w:sz w:val="24"/>
+                <w:szCs w:val="24"/>
+              </w:rPr>
+            </w:pPr>
+            <w:r>
+              <w:rPr>
+                <w:sz w:val="24"/>
+                <w:szCs w:val="24"/>
+              </w:rPr>
+              <w:t>…</w:t>
+            </w:r>
+          </w:p>
+        </w:tc>
+        <w:tc>
+          <w:tcPr>
+            <w:tcW w:w="825" w:type="dxa"/>
+          </w:tcPr>
+          <w:p>
+            <w:pPr>
+              <w:ind w:left="0" w:firstLine="0"/>
+              <w:rPr>
+                <w:sz w:val="24"/>
+                <w:szCs w:val="24"/>
+              </w:rPr>
+            </w:pPr>
+            <w:r>
+              <w:rPr>
+                <w:sz w:val="24"/>
+                <w:szCs w:val="24"/>
+              </w:rPr>
+              <w:t>UPRN</w:t>
+            </w:r>
+          </w:p>
+        </w:tc>
+      </w:tr>
+      <w:tr>
+        <w:trPr>
+          <w:trHeight w:val="568"/>
+        </w:trPr>
+        <w:tc>
+          <w:tcPr>
+            <w:tcW w:w="1150" w:type="dxa"/>
+          </w:tcPr>
+          <w:p>
+            <w:pPr>
+              <w:ind w:left="0" w:firstLine="0"/>
+              <w:rPr>
+                <w:sz w:val="24"/>
+                <w:szCs w:val="24"/>
+              </w:rPr>
+            </w:pPr>
+            <w:r>
+              <w:rPr>
+                <w:sz w:val="24"/>
+                <w:szCs w:val="24"/>
+              </w:rPr>
+              <w:t>65</w:t>
+            </w:r>
+          </w:p>
+        </w:tc>
+        <w:tc>
+          <w:tcPr>
+            <w:tcW w:w="1150" w:type="dxa"/>
+          </w:tcPr>
+          <w:p>
+            <w:pPr>
+              <w:ind w:left="0" w:firstLine="0"/>
+              <w:rPr>
+                <w:sz w:val="24"/>
+                <w:szCs w:val="24"/>
+              </w:rPr>
+            </w:pPr>
+            <w:r>
+              <w:rPr>
+                <w:sz w:val="24"/>
+                <w:szCs w:val="24"/>
+              </w:rPr>
+              <w:t>Castle Road</w:t>
+            </w:r>
+          </w:p>
+        </w:tc>
+        <w:tc>
+          <w:tcPr>
+            <w:tcW w:w="1150" w:type="dxa"/>
+          </w:tcPr>
+          <w:p>
+            <w:pPr>
+              <w:ind w:left="0" w:firstLine="0"/>
+              <w:rPr>
+                <w:sz w:val="24"/>
+                <w:szCs w:val="24"/>
+              </w:rPr>
+            </w:pPr>
+          </w:p>
+        </w:tc>
+        <w:tc>
+          <w:tcPr>
+            <w:tcW w:w="1251" w:type="dxa"/>
+          </w:tcPr>
+          <w:p>
+            <w:pPr>
+              <w:ind w:left="0" w:firstLine="0"/>
+              <w:rPr>
+                <w:sz w:val="24"/>
+                <w:szCs w:val="24"/>
+              </w:rPr>
+            </w:pPr>
+            <w:r>
+              <w:rPr>
+                <w:sz w:val="24"/>
+                <w:szCs w:val="24"/>
+              </w:rPr>
+              <w:t>Tandragee</w:t>
+            </w:r>
+          </w:p>
+        </w:tc>
+        <w:tc>
+          <w:tcPr>
+            <w:tcW w:w="985" w:type="dxa"/>
+          </w:tcPr>
+          <w:p>
+            <w:pPr>
+              <w:ind w:left="0" w:firstLine="0"/>
+              <w:rPr>
+                <w:sz w:val="24"/>
+                <w:szCs w:val="24"/>
+              </w:rPr>
+            </w:pPr>
+            <w:r>
+              <w:rPr>
+                <w:sz w:val="24"/>
+                <w:szCs w:val="24"/>
+              </w:rPr>
+              <w:t>Armagh</w:t>
+            </w:r>
+          </w:p>
+        </w:tc>
+        <w:tc>
+          <w:tcPr>
+            <w:tcW w:w="1331" w:type="dxa"/>
+            <w:gridSpan w:val="2"/>
+          </w:tcPr>
+          <w:p>
+            <w:pPr>
+              <w:ind w:left="0" w:firstLine="0"/>
+              <w:rPr>
+                <w:sz w:val="24"/>
+                <w:szCs w:val="24"/>
+              </w:rPr>
+            </w:pPr>
+            <w:r>
+              <w:rPr>
+                <w:sz w:val="24"/>
+                <w:szCs w:val="24"/>
+              </w:rPr>
+              <w:t>BT12</w:t>
+            </w:r>
+            <w:r>
+              <w:rPr>
+                <w:sz w:val="24"/>
+                <w:szCs w:val="24"/>
+              </w:rPr>
+              <w:t xml:space="preserve"> </w:t>
+            </w:r>
+            <w:r>
+              <w:rPr>
+                <w:sz w:val="24"/>
+                <w:szCs w:val="24"/>
+              </w:rPr>
+              <w:t>3AB</w:t>
+            </w:r>
+          </w:p>
+        </w:tc>
+        <w:tc>
+          <w:tcPr>
+            <w:tcW w:w="1342" w:type="dxa"/>
+          </w:tcPr>
+          <w:p>
+            <w:pPr>
+              <w:ind w:left="0" w:firstLine="0"/>
+              <w:rPr>
+                <w:sz w:val="24"/>
+                <w:szCs w:val="24"/>
+              </w:rPr>
+            </w:pPr>
+            <w:r>
+              <w:rPr>
+                <w:sz w:val="24"/>
+                <w:szCs w:val="24"/>
+              </w:rPr>
+              <w:t>65BT123AB</w:t>
+            </w:r>
+          </w:p>
+        </w:tc>
+        <w:tc>
+          <w:tcPr>
+            <w:tcW w:w="1354" w:type="dxa"/>
+            <w:gridSpan w:val="2"/>
+          </w:tcPr>
+          <w:p>
+            <w:pPr>
+              <w:ind w:left="0" w:firstLine="0"/>
+              <w:rPr>
+                <w:sz w:val="24"/>
+                <w:szCs w:val="24"/>
+              </w:rPr>
+            </w:pPr>
+            <w:r>
+              <w:rPr>
+                <w:sz w:val="24"/>
+                <w:szCs w:val="24"/>
+              </w:rPr>
+              <w:t>65Armagh123</w:t>
+            </w:r>
+          </w:p>
+        </w:tc>
+        <w:tc>
+          <w:tcPr>
+            <w:tcW w:w="392" w:type="dxa"/>
+            <w:gridSpan w:val="3"/>
+          </w:tcPr>
+          <w:p>
+            <w:pPr>
+              <w:ind w:left="0" w:firstLine="0"/>
+              <w:rPr>
+                <w:sz w:val="24"/>
+                <w:szCs w:val="24"/>
+              </w:rPr>
+            </w:pPr>
+          </w:p>
+        </w:tc>
+        <w:tc>
+          <w:tcPr>
+            <w:tcW w:w="825" w:type="dxa"/>
+          </w:tcPr>
+          <w:p>
+            <w:pPr>
+              <w:ind w:left="0" w:firstLine="0"/>
+              <w:rPr>
+                <w:sz w:val="24"/>
+                <w:szCs w:val="24"/>
+              </w:rPr>
+            </w:pPr>
+            <w:r>
+              <w:rPr>
+                <w:sz w:val="24"/>
+                <w:szCs w:val="24"/>
+              </w:rPr>
+              <w:t>12345</w:t>
+            </w:r>
+          </w:p>
+        </w:tc>
+      </w:tr>
+    </w:tbl>
+    <w:p>
+      <w:pPr>
+        <w:pStyle w:val="BodyText"/>
+        <w:spacing w:after="240" w:line="360" w:lineRule="auto"/>
+      </w:pPr>
+      <w:r>
+        <w:t xml:space="preserve">A method of creating matchkeys has been created by the developer to be able to tackle these misspelt and misinterpreted addresses. The basis of these matchkeys are down to different combinations of the addresses split up and concatenated together to form a unique postcode identification (upcid). These upcids would be created for all records in both the user dataset and the Pointer dataset via an automated process in the backend of the application. An example of a upcid can be seen below using the same sample data from above. </w:t>
+      </w:r>
+    </w:p>
+    <w:p>
+      <w:pPr>
+        <w:pStyle w:val="BodyText"/>
+        <w:spacing w:after="240" w:line="360" w:lineRule="auto"/>
+      </w:pPr>
+      <w:r>
+        <w:t xml:space="preserve"> UPCID_N_WP = UPCID made up from </w:t>
+      </w:r>
+      <w:r>
+        <w:t>Building Number (N) and the Whole Postcode (WP)</w:t>
+      </w:r>
+    </w:p>
+    <w:p>
+      <w:pPr>
+        <w:pStyle w:val="BodyText"/>
+        <w:spacing w:after="240" w:line="360" w:lineRule="auto"/>
+      </w:pPr>
+      <w:r>
+        <w:t>UPCID_N_C_NP = UPCID made up from Building Number (N), the County (C) and the Number from the Postcode (NP)</w:t>
+      </w:r>
+    </w:p>
+    <w:p>
+      <w:pPr>
+        <w:pStyle w:val="BodyText"/>
+        <w:spacing w:after="240" w:line="360" w:lineRule="auto"/>
+      </w:pPr>
+    </w:p>
+    <w:p>
+      <w:pPr>
+        <w:pStyle w:val="BodyText"/>
+        <w:spacing w:after="240" w:line="360" w:lineRule="auto"/>
+      </w:pPr>
+      <w:bookmarkStart w:id="17" w:name="_GoBack"/>
+      <w:bookmarkEnd w:id="17"/>
+    </w:p>
+    <w:p>
+      <w:pPr>
+        <w:pStyle w:val="BodyText"/>
+        <w:spacing w:after="240" w:line="360" w:lineRule="auto"/>
+        <w:rPr>
+          <w:b/>
+        </w:rPr>
+      </w:pPr>
+      <w:r>
+        <w:rPr>
+          <w:noProof/>
+          <w:lang w:eastAsia="en-GB"/>
+        </w:rPr>
+        <mc:AlternateContent>
+          <mc:Choice Requires="wps">
+            <w:drawing>
+              <wp:anchor distT="0" distB="0" distL="114300" distR="114300" simplePos="0" relativeHeight="251713024" behindDoc="0" locked="0" layoutInCell="1" allowOverlap="1">
+                <wp:simplePos x="0" y="0"/>
+                <wp:positionH relativeFrom="column">
+                  <wp:posOffset>4486275</wp:posOffset>
+                </wp:positionH>
+                <wp:positionV relativeFrom="paragraph">
+                  <wp:posOffset>902335</wp:posOffset>
+                </wp:positionV>
+                <wp:extent cx="1752600" cy="885825"/>
+                <wp:effectExtent l="0" t="0" r="0" b="0"/>
+                <wp:wrapNone/>
+                <wp:docPr id="295" name="Text Box 295"/>
+                <wp:cNvGraphicFramePr/>
+                <a:graphic xmlns:a="http://schemas.openxmlformats.org/drawingml/2006/main">
+                  <a:graphicData uri="http://schemas.microsoft.com/office/word/2010/wordprocessingShape">
+                    <wps:wsp>
+                      <wps:cNvSpPr txBox="1"/>
+                      <wps:spPr>
+                        <a:xfrm>
+                          <a:off x="0" y="0"/>
+                          <a:ext cx="1752600" cy="885825"/>
+                        </a:xfrm>
+                        <a:prstGeom prst="rect">
+                          <a:avLst/>
+                        </a:prstGeom>
+                        <a:noFill/>
+                        <a:ln w="6350">
+                          <a:noFill/>
+                        </a:ln>
+                        <a:effectLst/>
+                      </wps:spPr>
+                      <wps:style>
+                        <a:lnRef idx="0">
+                          <a:schemeClr val="accent1"/>
+                        </a:lnRef>
+                        <a:fillRef idx="0">
+                          <a:schemeClr val="accent1"/>
+                        </a:fillRef>
+                        <a:effectRef idx="0">
+                          <a:schemeClr val="accent1"/>
+                        </a:effectRef>
+                        <a:fontRef idx="minor">
+                          <a:schemeClr val="dk1"/>
+                        </a:fontRef>
+                      </wps:style>
+                      <wps:txbx>
+                        <w:txbxContent>
+                          <w:p>
+                            <w:pPr>
+                              <w:ind w:left="0" w:firstLine="0"/>
+                            </w:pPr>
+                            <w:r>
+                              <w:t xml:space="preserve">Figure 18 showing the initial prototype of the project </w:t>
+                            </w:r>
+                          </w:p>
+                        </w:txbxContent>
+                      </wps:txbx>
+                      <wps:bodyPr rot="0" spcFirstLastPara="0" vertOverflow="overflow" horzOverflow="overflow" vert="horz" wrap="square" lIns="91440" tIns="45720" rIns="91440" bIns="45720" numCol="1" spcCol="0" rtlCol="0" fromWordArt="0" anchor="t" anchorCtr="0" forceAA="0" compatLnSpc="1">
+                        <a:prstTxWarp prst="textNoShape">
+                          <a:avLst/>
+                        </a:prstTxWarp>
+                        <a:noAutofit/>
+                      </wps:bodyPr>
+                    </wps:wsp>
+                  </a:graphicData>
+                </a:graphic>
+                <wp14:sizeRelV relativeFrom="margin">
+                  <wp14:pctHeight>0</wp14:pctHeight>
+                </wp14:sizeRelV>
+              </wp:anchor>
+            </w:drawing>
+          </mc:Choice>
+          <mc:Fallback>
+            <w:pict>
+              <v:shape id="Text Box 295" o:spid="_x0000_s1104" type="#_x0000_t202" style="position:absolute;left:0;text-align:left;margin-left:353.25pt;margin-top:71.05pt;width:138pt;height:69.75pt;z-index:251713024;visibility:visible;mso-wrap-style:square;mso-height-percent:0;mso-wrap-distance-left:9pt;mso-wrap-distance-top:0;mso-wrap-distance-right:9pt;mso-wrap-distance-bottom:0;mso-position-horizontal:absolute;mso-position-horizontal-relative:text;mso-position-vertical:absolute;mso-position-vertical-relative:text;mso-height-percent:0;mso-height-relative:margin;v-text-anchor:top" o:gfxdata="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" filled="f" stroked="f" strokeweight=".5pt">
+                <v:textbox>
+                  <w:txbxContent>
+                    <w:p>
+                      <w:pPr>
+                        <w:ind w:left="0" w:firstLine="0"/>
+                      </w:pPr>
+                      <w:r>
+                        <w:t xml:space="preserve">Figure 18 showing the initial prototype of the project </w:t>
+                      </w:r>
+                    </w:p>
+                  </w:txbxContent>
+                </v:textbox>
+              </v:shape>
+            </w:pict>
+          </mc:Fallback>
+        </mc:AlternateContent>
+      </w:r>
+      <w:r>
+        <w:rPr>
+          <w:noProof/>
+          <w:lang w:eastAsia="en-GB"/>
+        </w:rPr>
+        <w:drawing>
+          <wp:anchor distT="0" distB="0" distL="114300" distR="114300" simplePos="0" relativeHeight="251712000" behindDoc="0" locked="0" layoutInCell="1" allowOverlap="1" wp14:anchorId="2D4A9770" wp14:editId="21A05DC2">
+            <wp:simplePos x="0" y="0"/>
+            <wp:positionH relativeFrom="column">
+              <wp:posOffset>-304800</wp:posOffset>
+            </wp:positionH>
+            <wp:positionV relativeFrom="paragraph">
+              <wp:posOffset>435610</wp:posOffset>
+            </wp:positionV>
+            <wp:extent cx="4794885" cy="2609850"/>
+            <wp:effectExtent l="0" t="0" r="5715" b="0"/>
+            <wp:wrapTopAndBottom/>
+            <wp:docPr id="294" name="Picture 294"/>
+            <wp:cNvGraphicFramePr>
+              <a:graphicFrameLocks xmlns:a="http://schemas.openxmlformats.org/drawingml/2006/main" noChangeAspect="1"/>
+            </wp:cNvGraphicFramePr>
+            <a:graphic xmlns:a="http://schemas.openxmlformats.org/drawingml/2006/main">
+              <a:graphicData uri="http://schemas.openxmlformats.org/drawingml/2006/picture">
+                <pic:pic xmlns:pic="http://schemas.openxmlformats.org/drawingml/2006/picture">
+                  <pic:nvPicPr>
+                    <pic:cNvPr id="0" name=""/>
+                    <pic:cNvPicPr/>
+                  </pic:nvPicPr>
+                  <pic:blipFill rotWithShape="1">
+                    <a:blip r:embed="rId23">
+                      <a:extLst>
+                        <a:ext uri="{28A0092B-C50C-407E-A947-70E740481C1C}">
+                          <a14:useLocalDpi xmlns:a14="http://schemas.microsoft.com/office/drawing/2010/main" val="0"/>
+                        </a:ext>
+                      </a:extLst>
+                    </a:blip>
+                    <a:srcRect r="41930" b="43765"/>
+                    <a:stretch/>
+                  </pic:blipFill>
+                  <pic:spPr bwMode="auto">
+                    <a:xfrm>
+                      <a:off x="0" y="0"/>
+                      <a:ext cx="4794885" cy="2609850"/>
+                    </a:xfrm>
+                    <a:prstGeom prst="rect">
+                      <a:avLst/>
+                    </a:prstGeom>
+                    <a:ln>
+                      <a:noFill/>
+                    </a:ln>
+                    <a:extLst>
+                      <a:ext uri="{53640926-AAD7-44D8-BBD7-CCE9431645EC}">
+                        <a14:shadowObscured xmlns:a14="http://schemas.microsoft.com/office/drawing/2010/main"/>
+                      </a:ext>
+                    </a:extLst>
+                  </pic:spPr>
+                </pic:pic>
+              </a:graphicData>
+            </a:graphic>
+            <wp14:sizeRelH relativeFrom="page">
+              <wp14:pctWidth>0</wp14:pctWidth>
+            </wp14:sizeRelH>
+            <wp14:sizeRelV relativeFrom="page">
+              <wp14:pctHeight>0</wp14:pctHeight>
+            </wp14:sizeRelV>
+          </wp:anchor>
+        </w:drawing>
+      </w:r>
+      <w:r>
+        <w:rPr>
+          <w:b/>
+        </w:rPr>
+        <w:t>Initial Prototype</w:t>
+      </w:r>
+    </w:p>
+    <w:p>
+      <w:pPr>
+        <w:pStyle w:val="BodyText"/>
+        <w:spacing w:after="240" w:line="360" w:lineRule="auto"/>
+      </w:pPr>
+    </w:p>
+    <w:p>
+      <w:pPr>
+        <w:pStyle w:val="BodyText"/>
+        <w:spacing w:after="240" w:line="360" w:lineRule="auto"/>
+      </w:pPr>
+      <w:r>
+        <w:t>Design covers the user interface, software architecture, data definitions</w:t>
+      </w:r>
+      <w:r>
+        <w:t xml:space="preserve">, algorithms </w:t>
+      </w:r>
+      <w:r>
+        <w:t xml:space="preserve">and other </w:t>
+      </w:r>
+      <w:r>
+        <w:t>high-level</w:t>
+      </w:r>
+      <w:r>
+        <w:t xml:space="preserve"> descriptions of the system you have created. Ideally, a good system design document is one that can be passed to someone else to implement.</w:t>
+      </w:r>
+    </w:p>
+    <w:p>
+      <w:pPr>
+        <w:pStyle w:val="BodyText"/>
+        <w:spacing w:after="240" w:line="360" w:lineRule="auto"/>
+      </w:pPr>
+      <w:r>
         <w:t>It is expected that during the design phase various options will have been considered before any final decision was taken. These options should be identified and the rationale for each decision presented.</w:t>
       </w:r>
     </w:p>
@@ -10366,6 +12602,7 @@
         <w:ind w:left="714" w:hanging="357"/>
       </w:pPr>
       <w:r>
+        <w:lastRenderedPageBreak/>
         <w:t>If you are using a database, you will need to describe the design schema, including details of any normalisation involved. You may also want to include an entity-relationship diagram</w:t>
       </w:r>
     </w:p>
@@ -10460,7 +12697,6 @@
         <w:spacing w:after="240" w:line="360" w:lineRule="auto"/>
       </w:pPr>
       <w:r>
-        <w:lastRenderedPageBreak/>
         <w:t xml:space="preserve">Also under implementation, you should include details of any significant aspects of the code you have produced, including the use of specific algorithms. If you have used code from other </w:t>
       </w:r>
       <w:r>
@@ -10494,6 +12730,7 @@
         <w:spacing w:after="240" w:line="360" w:lineRule="auto"/>
       </w:pPr>
       <w:r>
+        <w:lastRenderedPageBreak/>
         <w:t>Note that when planning your project, sufficient time should be included after implementation for testing and evaluation as these activities have a significant impact on the final quality of your system and the write up in your dissertation</w:t>
       </w:r>
       <w:r>
@@ -10590,7 +12827,6 @@
       <w:bookmarkStart w:id="22" w:name="_Toc285099763"/>
       <w:bookmarkStart w:id="23" w:name="_Toc383980837"/>
       <w:r>
-        <w:lastRenderedPageBreak/>
         <w:t>References</w:t>
       </w:r>
       <w:bookmarkEnd w:id="22"/>
@@ -10665,42 +12901,7 @@
         <w:rPr>
           <w:noProof/>
         </w:rPr>
-        <w:t xml:space="preserve">Northen Ireland Statictics and Research Agency, 2014. [Online] </w:t>
-      </w:r>
-      <w:r>
-        <w:rPr>
-          <w:noProof/>
-        </w:rPr>
-        <w:br/>
-        <w:t xml:space="preserve">Available at: </w:t>
-      </w:r>
-      <w:r>
-        <w:rPr>
-          <w:noProof/>
-          <w:u w:val="single"/>
-        </w:rPr>
-        <w:t>http://www.nisra.gov.uk/</w:t>
-      </w:r>
-      <w:r>
-        <w:rPr>
-          <w:noProof/>
-        </w:rPr>
-        <w:br/>
-        <w:t>[Accessed 25 03 2014].</w:t>
-      </w:r>
-    </w:p>
-    <w:p>
-      <w:pPr>
-        <w:pStyle w:val="Bibliography"/>
-        <w:rPr>
-          <w:noProof/>
-        </w:rPr>
-      </w:pPr>
-      <w:r>
-        <w:rPr>
-          <w:noProof/>
-        </w:rPr>
-        <w:t xml:space="preserve">Northern Ireland Statistics and Research Agency, 2014. </w:t>
+        <w:t xml:space="preserve">Microsoft, 2008. </w:t>
       </w:r>
       <w:r>
         <w:rPr>
@@ -10708,7 +12909,7 @@
           <w:iCs/>
           <w:noProof/>
         </w:rPr>
-        <w:t xml:space="preserve">About NISRA. </w:t>
+        <w:t xml:space="preserve">SQL Server. </w:t>
       </w:r>
       <w:r>
         <w:rPr>
@@ -10728,6 +12929,90 @@
           <w:noProof/>
           <w:u w:val="single"/>
         </w:rPr>
+        <w:t>http://www.microsoft.com/en-us/server-cloud/products/sql-server/</w:t>
+      </w:r>
+      <w:r>
+        <w:rPr>
+          <w:noProof/>
+        </w:rPr>
+        <w:br/>
+        <w:t>[Accessed 31 03 2014].</w:t>
+      </w:r>
+    </w:p>
+    <w:p>
+      <w:pPr>
+        <w:pStyle w:val="Bibliography"/>
+        <w:rPr>
+          <w:noProof/>
+        </w:rPr>
+      </w:pPr>
+      <w:r>
+        <w:rPr>
+          <w:noProof/>
+        </w:rPr>
+        <w:t xml:space="preserve">Northen Ireland Statictics and Research Agency, 2014. [Online] </w:t>
+      </w:r>
+      <w:r>
+        <w:rPr>
+          <w:noProof/>
+        </w:rPr>
+        <w:br/>
+        <w:t xml:space="preserve">Available at: </w:t>
+      </w:r>
+      <w:r>
+        <w:rPr>
+          <w:noProof/>
+          <w:u w:val="single"/>
+        </w:rPr>
+        <w:t>http://www.nisra.gov.uk/</w:t>
+      </w:r>
+      <w:r>
+        <w:rPr>
+          <w:noProof/>
+        </w:rPr>
+        <w:br/>
+        <w:t>[Accessed 25 03 2014].</w:t>
+      </w:r>
+    </w:p>
+    <w:p>
+      <w:pPr>
+        <w:pStyle w:val="Bibliography"/>
+        <w:rPr>
+          <w:noProof/>
+        </w:rPr>
+      </w:pPr>
+      <w:r>
+        <w:rPr>
+          <w:noProof/>
+        </w:rPr>
+        <w:t xml:space="preserve">Northern Ireland Statistics and Research Agency, 2014. </w:t>
+      </w:r>
+      <w:r>
+        <w:rPr>
+          <w:i/>
+          <w:iCs/>
+          <w:noProof/>
+        </w:rPr>
+        <w:t xml:space="preserve">About NISRA. </w:t>
+      </w:r>
+      <w:r>
+        <w:rPr>
+          <w:noProof/>
+        </w:rPr>
+        <w:t xml:space="preserve">[Online] </w:t>
+      </w:r>
+      <w:r>
+        <w:rPr>
+          <w:noProof/>
+        </w:rPr>
+        <w:br/>
+        <w:t xml:space="preserve">Available at: </w:t>
+      </w:r>
+      <w:r>
+        <w:rPr>
+          <w:noProof/>
+          <w:u w:val="single"/>
+        </w:rPr>
         <w:t>http://www.nisra.gov.uk/aboutus/index.html</w:t>
       </w:r>
       <w:r>
@@ -10750,6 +13035,7 @@
       <w:bookmarkStart w:id="24" w:name="_Toc285099764"/>
       <w:bookmarkStart w:id="25" w:name="_Toc383980838"/>
       <w:r>
+        <w:lastRenderedPageBreak/>
         <w:t>Appendices</w:t>
       </w:r>
       <w:bookmarkEnd w:id="24"/>
@@ -10792,13 +13078,8 @@
       <w:pPr>
         <w:ind w:firstLine="0"/>
       </w:pPr>
-      <w:proofErr w:type="gramStart"/>
-      <w:r>
-        <w:t>e.g</w:t>
-      </w:r>
-      <w:proofErr w:type="gramEnd"/>
-      <w:r>
-        <w:t>. SSM models</w:t>
+      <w:r>
+        <w:t>e.g. SSM models</w:t>
       </w:r>
     </w:p>
     <w:p>
@@ -10817,13 +13098,8 @@
       <w:pPr>
         <w:ind w:firstLine="0"/>
       </w:pPr>
-      <w:proofErr w:type="gramStart"/>
-      <w:r>
-        <w:t>e.g</w:t>
-      </w:r>
-      <w:proofErr w:type="gramEnd"/>
-      <w:r>
-        <w:t>. database schema</w:t>
+      <w:r>
+        <w:t>e.g. database schema</w:t>
       </w:r>
     </w:p>
     <w:p>
@@ -10891,9 +13167,9 @@
       </w:r>
     </w:p>
     <w:sectPr>
-      <w:headerReference w:type="default" r:id="rId23"/>
-      <w:footerReference w:type="default" r:id="rId24"/>
-      <w:footerReference w:type="first" r:id="rId25"/>
+      <w:headerReference w:type="default" r:id="rId24"/>
+      <w:footerReference w:type="default" r:id="rId25"/>
+      <w:footerReference w:type="first" r:id="rId26"/>
       <w:pgSz w:w="11906" w:h="16838"/>
       <w:pgMar w:top="1440" w:right="1440" w:bottom="1276" w:left="1440" w:header="708" w:footer="708" w:gutter="0"/>
       <w:pgNumType w:start="1"/>
@@ -10968,7 +13244,7 @@
       <w:rPr>
         <w:noProof/>
       </w:rPr>
-      <w:t>22</w:t>
+      <w:t>28</w:t>
     </w:r>
     <w:r>
       <w:fldChar w:fldCharType="end"/>
@@ -11276,6 +13552,119 @@
     </w:lvl>
   </w:abstractNum>
   <w:abstractNum w:abstractNumId="10">
+    <w:nsid w:val="02D43020"/>
+    <w:multiLevelType w:val="hybridMultilevel"/>
+    <w:tmpl w:val="F2A8A226"/>
+    <w:lvl w:ilvl="0" w:tplc="08090001">
+      <w:start w:val="1"/>
+      <w:numFmt w:val="bullet"/>
+      <w:lvlText w:val=""/>
+      <w:lvlJc w:val="left"/>
+      <w:pPr>
+        <w:ind w:left="780" w:hanging="360"/>
+      </w:pPr>
+      <w:rPr>
+        <w:rFonts w:ascii="Symbol" w:hAnsi="Symbol" w:hint="default"/>
+      </w:rPr>
+    </w:lvl>
+    <w:lvl w:ilvl="1" w:tplc="08090003" w:tentative="1">
+      <w:start w:val="1"/>
+      <w:numFmt w:val="bullet"/>
+      <w:lvlText w:val="o"/>
+      <w:lvlJc w:val="left"/>
+      <w:pPr>
+        <w:ind w:left="1500" w:hanging="360"/>
+      </w:pPr>
+      <w:rPr>
+        <w:rFonts w:ascii="Courier New" w:hAnsi="Courier New" w:cs="Courier New" w:hint="default"/>
+      </w:rPr>
+    </w:lvl>
+    <w:lvl w:ilvl="2" w:tplc="08090005" w:tentative="1">
+      <w:start w:val="1"/>
+      <w:numFmt w:val="bullet"/>
+      <w:lvlText w:val=""/>
+      <w:lvlJc w:val="left"/>
+      <w:pPr>
+        <w:ind w:left="2220" w:hanging="360"/>
+      </w:pPr>
+      <w:rPr>
+        <w:rFonts w:ascii="Wingdings" w:hAnsi="Wingdings" w:hint="default"/>
+      </w:rPr>
+    </w:lvl>
+    <w:lvl w:ilvl="3" w:tplc="08090001" w:tentative="1">
+      <w:start w:val="1"/>
+      <w:numFmt w:val="bullet"/>
+      <w:lvlText w:val=""/>
+      <w:lvlJc w:val="left"/>
+      <w:pPr>
+        <w:ind w:left="2940" w:hanging="360"/>
+      </w:pPr>
+      <w:rPr>
+        <w:rFonts w:ascii="Symbol" w:hAnsi="Symbol" w:hint="default"/>
+      </w:rPr>
+    </w:lvl>
+    <w:lvl w:ilvl="4" w:tplc="08090003" w:tentative="1">
+      <w:start w:val="1"/>
+      <w:numFmt w:val="bullet"/>
+      <w:lvlText w:val="o"/>
+      <w:lvlJc w:val="left"/>
+      <w:pPr>
+        <w:ind w:left="3660" w:hanging="360"/>
+      </w:pPr>
+      <w:rPr>
+        <w:rFonts w:ascii="Courier New" w:hAnsi="Courier New" w:cs="Courier New" w:hint="default"/>
+      </w:rPr>
+    </w:lvl>
+    <w:lvl w:ilvl="5" w:tplc="08090005" w:tentative="1">
+      <w:start w:val="1"/>
+      <w:numFmt w:val="bullet"/>
+      <w:lvlText w:val=""/>
+      <w:lvlJc w:val="left"/>
+      <w:pPr>
+        <w:ind w:left="4380" w:hanging="360"/>
+      </w:pPr>
+      <w:rPr>
+        <w:rFonts w:ascii="Wingdings" w:hAnsi="Wingdings" w:hint="default"/>
+      </w:rPr>
+    </w:lvl>
+    <w:lvl w:ilvl="6" w:tplc="08090001" w:tentative="1">
+      <w:start w:val="1"/>
+      <w:numFmt w:val="bullet"/>
+      <w:lvlText w:val=""/>
+      <w:lvlJc w:val="left"/>
+      <w:pPr>
+        <w:ind w:left="5100" w:hanging="360"/>
+      </w:pPr>
+      <w:rPr>
+        <w:rFonts w:ascii="Symbol" w:hAnsi="Symbol" w:hint="default"/>
+      </w:rPr>
+    </w:lvl>
+    <w:lvl w:ilvl="7" w:tplc="08090003" w:tentative="1">
+      <w:start w:val="1"/>
+      <w:numFmt w:val="bullet"/>
+      <w:lvlText w:val="o"/>
+      <w:lvlJc w:val="left"/>
+      <w:pPr>
+        <w:ind w:left="5820" w:hanging="360"/>
+      </w:pPr>
+      <w:rPr>
+        <w:rFonts w:ascii="Courier New" w:hAnsi="Courier New" w:cs="Courier New" w:hint="default"/>
+      </w:rPr>
+    </w:lvl>
+    <w:lvl w:ilvl="8" w:tplc="08090005" w:tentative="1">
+      <w:start w:val="1"/>
+      <w:numFmt w:val="bullet"/>
+      <w:lvlText w:val=""/>
+      <w:lvlJc w:val="left"/>
+      <w:pPr>
+        <w:ind w:left="6540" w:hanging="360"/>
+      </w:pPr>
+      <w:rPr>
+        <w:rFonts w:ascii="Wingdings" w:hAnsi="Wingdings" w:hint="default"/>
+      </w:rPr>
+    </w:lvl>
+  </w:abstractNum>
+  <w:abstractNum w:abstractNumId="11">
     <w:nsid w:val="04C949F2"/>
     <w:multiLevelType w:val="hybridMultilevel"/>
     <w:tmpl w:val="27007F86"/>
@@ -11388,7 +13777,7 @@
       </w:rPr>
     </w:lvl>
   </w:abstractNum>
-  <w:abstractNum w:abstractNumId="11">
+  <w:abstractNum w:abstractNumId="12">
     <w:nsid w:val="0B5D3084"/>
     <w:multiLevelType w:val="hybridMultilevel"/>
     <w:tmpl w:val="0EAE6542"/>
@@ -11528,7 +13917,7 @@
       </w:rPr>
     </w:lvl>
   </w:abstractNum>
-  <w:abstractNum w:abstractNumId="12">
+  <w:abstractNum w:abstractNumId="13">
     <w:nsid w:val="0C327E5E"/>
     <w:multiLevelType w:val="hybridMultilevel"/>
     <w:tmpl w:val="8B048AEA"/>
@@ -11641,7 +14030,120 @@
       </w:rPr>
     </w:lvl>
   </w:abstractNum>
-  <w:abstractNum w:abstractNumId="13">
+  <w:abstractNum w:abstractNumId="14">
+    <w:nsid w:val="0C500BAF"/>
+    <w:multiLevelType w:val="hybridMultilevel"/>
+    <w:tmpl w:val="BC44FE50"/>
+    <w:lvl w:ilvl="0" w:tplc="08090001">
+      <w:start w:val="1"/>
+      <w:numFmt w:val="bullet"/>
+      <w:lvlText w:val=""/>
+      <w:lvlJc w:val="left"/>
+      <w:pPr>
+        <w:ind w:left="720" w:hanging="360"/>
+      </w:pPr>
+      <w:rPr>
+        <w:rFonts w:ascii="Symbol" w:hAnsi="Symbol" w:hint="default"/>
+      </w:rPr>
+    </w:lvl>
+    <w:lvl w:ilvl="1" w:tplc="08090003" w:tentative="1">
+      <w:start w:val="1"/>
+      <w:numFmt w:val="bullet"/>
+      <w:lvlText w:val="o"/>
+      <w:lvlJc w:val="left"/>
+      <w:pPr>
+        <w:ind w:left="1440" w:hanging="360"/>
+      </w:pPr>
+      <w:rPr>
+        <w:rFonts w:ascii="Courier New" w:hAnsi="Courier New" w:cs="Courier New" w:hint="default"/>
+      </w:rPr>
+    </w:lvl>
+    <w:lvl w:ilvl="2" w:tplc="08090005" w:tentative="1">
+      <w:start w:val="1"/>
+      <w:numFmt w:val="bullet"/>
+      <w:lvlText w:val=""/>
+      <w:lvlJc w:val="left"/>
+      <w:pPr>
+        <w:ind w:left="2160" w:hanging="360"/>
+      </w:pPr>
+      <w:rPr>
+        <w:rFonts w:ascii="Wingdings" w:hAnsi="Wingdings" w:hint="default"/>
+      </w:rPr>
+    </w:lvl>
+    <w:lvl w:ilvl="3" w:tplc="08090001" w:tentative="1">
+      <w:start w:val="1"/>
+      <w:numFmt w:val="bullet"/>
+      <w:lvlText w:val=""/>
+      <w:lvlJc w:val="left"/>
+      <w:pPr>
+        <w:ind w:left="2880" w:hanging="360"/>
+      </w:pPr>
+      <w:rPr>
+        <w:rFonts w:ascii="Symbol" w:hAnsi="Symbol" w:hint="default"/>
+      </w:rPr>
+    </w:lvl>
+    <w:lvl w:ilvl="4" w:tplc="08090003" w:tentative="1">
+      <w:start w:val="1"/>
+      <w:numFmt w:val="bullet"/>
+      <w:lvlText w:val="o"/>
+      <w:lvlJc w:val="left"/>
+      <w:pPr>
+        <w:ind w:left="3600" w:hanging="360"/>
+      </w:pPr>
+      <w:rPr>
+        <w:rFonts w:ascii="Courier New" w:hAnsi="Courier New" w:cs="Courier New" w:hint="default"/>
+      </w:rPr>
+    </w:lvl>
+    <w:lvl w:ilvl="5" w:tplc="08090005" w:tentative="1">
+      <w:start w:val="1"/>
+      <w:numFmt w:val="bullet"/>
+      <w:lvlText w:val=""/>
+      <w:lvlJc w:val="left"/>
+      <w:pPr>
+        <w:ind w:left="4320" w:hanging="360"/>
+      </w:pPr>
+      <w:rPr>
+        <w:rFonts w:ascii="Wingdings" w:hAnsi="Wingdings" w:hint="default"/>
+      </w:rPr>
+    </w:lvl>
+    <w:lvl w:ilvl="6" w:tplc="08090001" w:tentative="1">
+      <w:start w:val="1"/>
+      <w:numFmt w:val="bullet"/>
+      <w:lvlText w:val=""/>
+      <w:lvlJc w:val="left"/>
+      <w:pPr>
+        <w:ind w:left="5040" w:hanging="360"/>
+      </w:pPr>
+      <w:rPr>
+        <w:rFonts w:ascii="Symbol" w:hAnsi="Symbol" w:hint="default"/>
+      </w:rPr>
+    </w:lvl>
+    <w:lvl w:ilvl="7" w:tplc="08090003" w:tentative="1">
+      <w:start w:val="1"/>
+      <w:numFmt w:val="bullet"/>
+      <w:lvlText w:val="o"/>
+      <w:lvlJc w:val="left"/>
+      <w:pPr>
+        <w:ind w:left="5760" w:hanging="360"/>
+      </w:pPr>
+      <w:rPr>
+        <w:rFonts w:ascii="Courier New" w:hAnsi="Courier New" w:cs="Courier New" w:hint="default"/>
+      </w:rPr>
+    </w:lvl>
+    <w:lvl w:ilvl="8" w:tplc="08090005" w:tentative="1">
+      <w:start w:val="1"/>
+      <w:numFmt w:val="bullet"/>
+      <w:lvlText w:val=""/>
+      <w:lvlJc w:val="left"/>
+      <w:pPr>
+        <w:ind w:left="6480" w:hanging="360"/>
+      </w:pPr>
+      <w:rPr>
+        <w:rFonts w:ascii="Wingdings" w:hAnsi="Wingdings" w:hint="default"/>
+      </w:rPr>
+    </w:lvl>
+  </w:abstractNum>
+  <w:abstractNum w:abstractNumId="15">
     <w:nsid w:val="0E836955"/>
     <w:multiLevelType w:val="multilevel"/>
     <w:tmpl w:val="C2D030FA"/>
@@ -11757,7 +14259,7 @@
       </w:rPr>
     </w:lvl>
   </w:abstractNum>
-  <w:abstractNum w:abstractNumId="14">
+  <w:abstractNum w:abstractNumId="16">
     <w:nsid w:val="142A558E"/>
     <w:multiLevelType w:val="hybridMultilevel"/>
     <w:tmpl w:val="E5962D46"/>
@@ -11870,7 +14372,7 @@
       </w:rPr>
     </w:lvl>
   </w:abstractNum>
-  <w:abstractNum w:abstractNumId="15">
+  <w:abstractNum w:abstractNumId="17">
     <w:nsid w:val="149E1D36"/>
     <w:multiLevelType w:val="hybridMultilevel"/>
     <w:tmpl w:val="B6A67322"/>
@@ -11983,7 +14485,7 @@
       </w:pPr>
     </w:lvl>
   </w:abstractNum>
-  <w:abstractNum w:abstractNumId="16">
+  <w:abstractNum w:abstractNumId="18">
     <w:nsid w:val="17EE46E6"/>
     <w:multiLevelType w:val="hybridMultilevel"/>
     <w:tmpl w:val="021A0F3E"/>
@@ -12097,7 +14599,7 @@
       </w:rPr>
     </w:lvl>
   </w:abstractNum>
-  <w:abstractNum w:abstractNumId="17">
+  <w:abstractNum w:abstractNumId="19">
     <w:nsid w:val="181A554F"/>
     <w:multiLevelType w:val="hybridMultilevel"/>
     <w:tmpl w:val="1E3096E8"/>
@@ -12237,7 +14739,7 @@
       </w:rPr>
     </w:lvl>
   </w:abstractNum>
-  <w:abstractNum w:abstractNumId="18">
+  <w:abstractNum w:abstractNumId="20">
     <w:nsid w:val="183E2907"/>
     <w:multiLevelType w:val="hybridMultilevel"/>
     <w:tmpl w:val="6164A89A"/>
@@ -12350,7 +14852,7 @@
       </w:rPr>
     </w:lvl>
   </w:abstractNum>
-  <w:abstractNum w:abstractNumId="19">
+  <w:abstractNum w:abstractNumId="21">
     <w:nsid w:val="1CE11887"/>
     <w:multiLevelType w:val="hybridMultilevel"/>
     <w:tmpl w:val="2D3A71C2"/>
@@ -12466,7 +14968,7 @@
       </w:pPr>
     </w:lvl>
   </w:abstractNum>
-  <w:abstractNum w:abstractNumId="20">
+  <w:abstractNum w:abstractNumId="22">
     <w:nsid w:val="1F996840"/>
     <w:multiLevelType w:val="hybridMultilevel"/>
     <w:tmpl w:val="39DE4F6E"/>
@@ -12564,7 +15066,7 @@
       </w:pPr>
     </w:lvl>
   </w:abstractNum>
-  <w:abstractNum w:abstractNumId="21">
+  <w:abstractNum w:abstractNumId="23">
     <w:nsid w:val="2244342F"/>
     <w:multiLevelType w:val="hybridMultilevel"/>
     <w:tmpl w:val="7616B358"/>
@@ -12677,7 +15179,7 @@
       </w:pPr>
     </w:lvl>
   </w:abstractNum>
-  <w:abstractNum w:abstractNumId="22">
+  <w:abstractNum w:abstractNumId="24">
     <w:nsid w:val="22C635E7"/>
     <w:multiLevelType w:val="hybridMultilevel"/>
     <w:tmpl w:val="3252EF34"/>
@@ -12793,7 +15295,7 @@
       </w:pPr>
     </w:lvl>
   </w:abstractNum>
-  <w:abstractNum w:abstractNumId="23">
+  <w:abstractNum w:abstractNumId="25">
     <w:nsid w:val="27C6059C"/>
     <w:multiLevelType w:val="hybridMultilevel"/>
     <w:tmpl w:val="9E4EBFA8"/>
@@ -12906,7 +15408,7 @@
       </w:rPr>
     </w:lvl>
   </w:abstractNum>
-  <w:abstractNum w:abstractNumId="24">
+  <w:abstractNum w:abstractNumId="26">
     <w:nsid w:val="3A1D35F5"/>
     <w:multiLevelType w:val="hybridMultilevel"/>
     <w:tmpl w:val="81449EE0"/>
@@ -13019,7 +15521,7 @@
       </w:pPr>
     </w:lvl>
   </w:abstractNum>
-  <w:abstractNum w:abstractNumId="25">
+  <w:abstractNum w:abstractNumId="27">
     <w:nsid w:val="3C467DC4"/>
     <w:multiLevelType w:val="hybridMultilevel"/>
     <w:tmpl w:val="3698CF42"/>
@@ -13156,7 +15658,7 @@
       </w:rPr>
     </w:lvl>
   </w:abstractNum>
-  <w:abstractNum w:abstractNumId="26">
+  <w:abstractNum w:abstractNumId="28">
     <w:nsid w:val="3F4B4EBE"/>
     <w:multiLevelType w:val="hybridMultilevel"/>
     <w:tmpl w:val="239A19A8"/>
@@ -13242,7 +15744,7 @@
       </w:pPr>
     </w:lvl>
   </w:abstractNum>
-  <w:abstractNum w:abstractNumId="27">
+  <w:abstractNum w:abstractNumId="29">
     <w:nsid w:val="41DB3212"/>
     <w:multiLevelType w:val="hybridMultilevel"/>
     <w:tmpl w:val="B66862D6"/>
@@ -13328,7 +15830,7 @@
       </w:pPr>
     </w:lvl>
   </w:abstractNum>
-  <w:abstractNum w:abstractNumId="28">
+  <w:abstractNum w:abstractNumId="30">
     <w:nsid w:val="424A4C63"/>
     <w:multiLevelType w:val="hybridMultilevel"/>
     <w:tmpl w:val="7AF22B08"/>
@@ -13441,7 +15943,7 @@
       </w:rPr>
     </w:lvl>
   </w:abstractNum>
-  <w:abstractNum w:abstractNumId="29">
+  <w:abstractNum w:abstractNumId="31">
     <w:nsid w:val="46A864C0"/>
     <w:multiLevelType w:val="hybridMultilevel"/>
     <w:tmpl w:val="E7381124"/>
@@ -13557,7 +16059,7 @@
       </w:pPr>
     </w:lvl>
   </w:abstractNum>
-  <w:abstractNum w:abstractNumId="30">
+  <w:abstractNum w:abstractNumId="32">
     <w:nsid w:val="4AAC6208"/>
     <w:multiLevelType w:val="hybridMultilevel"/>
     <w:tmpl w:val="2092E6AC"/>
@@ -13669,7 +16171,7 @@
       </w:rPr>
     </w:lvl>
   </w:abstractNum>
-  <w:abstractNum w:abstractNumId="31">
+  <w:abstractNum w:abstractNumId="33">
     <w:nsid w:val="51BE2EF2"/>
     <w:multiLevelType w:val="hybridMultilevel"/>
     <w:tmpl w:val="5EAC4DCE"/>
@@ -13785,7 +16287,7 @@
       </w:rPr>
     </w:lvl>
   </w:abstractNum>
-  <w:abstractNum w:abstractNumId="32">
+  <w:abstractNum w:abstractNumId="34">
     <w:nsid w:val="55770AAE"/>
     <w:multiLevelType w:val="hybridMultilevel"/>
     <w:tmpl w:val="B53EBE04"/>
@@ -13898,7 +16400,7 @@
       </w:rPr>
     </w:lvl>
   </w:abstractNum>
-  <w:abstractNum w:abstractNumId="33">
+  <w:abstractNum w:abstractNumId="35">
     <w:nsid w:val="56356BB8"/>
     <w:multiLevelType w:val="hybridMultilevel"/>
     <w:tmpl w:val="5CDAA2A6"/>
@@ -14010,7 +16512,7 @@
       </w:rPr>
     </w:lvl>
   </w:abstractNum>
-  <w:abstractNum w:abstractNumId="34">
+  <w:abstractNum w:abstractNumId="36">
     <w:nsid w:val="56A42227"/>
     <w:multiLevelType w:val="hybridMultilevel"/>
     <w:tmpl w:val="DAB6FDB2"/>
@@ -14150,7 +16652,7 @@
       </w:rPr>
     </w:lvl>
   </w:abstractNum>
-  <w:abstractNum w:abstractNumId="35">
+  <w:abstractNum w:abstractNumId="37">
     <w:nsid w:val="63A917AA"/>
     <w:multiLevelType w:val="hybridMultilevel"/>
     <w:tmpl w:val="F020A28C"/>
@@ -14263,7 +16765,7 @@
       </w:pPr>
     </w:lvl>
   </w:abstractNum>
-  <w:abstractNum w:abstractNumId="36">
+  <w:abstractNum w:abstractNumId="38">
     <w:nsid w:val="64FB4DD5"/>
     <w:multiLevelType w:val="hybridMultilevel"/>
     <w:tmpl w:val="44CA449C"/>
@@ -14376,7 +16878,7 @@
       </w:rPr>
     </w:lvl>
   </w:abstractNum>
-  <w:abstractNum w:abstractNumId="37">
+  <w:abstractNum w:abstractNumId="39">
     <w:nsid w:val="67447871"/>
     <w:multiLevelType w:val="hybridMultilevel"/>
     <w:tmpl w:val="CE1E0C46"/>
@@ -14468,7 +16970,7 @@
       </w:pPr>
     </w:lvl>
   </w:abstractNum>
-  <w:abstractNum w:abstractNumId="38">
+  <w:abstractNum w:abstractNumId="40">
     <w:nsid w:val="6CA12647"/>
     <w:multiLevelType w:val="hybridMultilevel"/>
     <w:tmpl w:val="47A4C820"/>
@@ -14581,7 +17083,7 @@
       </w:rPr>
     </w:lvl>
   </w:abstractNum>
-  <w:abstractNum w:abstractNumId="39">
+  <w:abstractNum w:abstractNumId="41">
     <w:nsid w:val="703B6752"/>
     <w:multiLevelType w:val="hybridMultilevel"/>
     <w:tmpl w:val="E29AB036"/>
@@ -14697,7 +17199,7 @@
       </w:pPr>
     </w:lvl>
   </w:abstractNum>
-  <w:abstractNum w:abstractNumId="40">
+  <w:abstractNum w:abstractNumId="42">
     <w:nsid w:val="73C945B3"/>
     <w:multiLevelType w:val="hybridMultilevel"/>
     <w:tmpl w:val="680AB4EE"/>
@@ -14786,7 +17288,7 @@
       </w:pPr>
     </w:lvl>
   </w:abstractNum>
-  <w:abstractNum w:abstractNumId="41">
+  <w:abstractNum w:abstractNumId="43">
     <w:nsid w:val="75145439"/>
     <w:multiLevelType w:val="hybridMultilevel"/>
     <w:tmpl w:val="C2D030FA"/>
@@ -14902,7 +17404,120 @@
       </w:rPr>
     </w:lvl>
   </w:abstractNum>
-  <w:abstractNum w:abstractNumId="42">
+  <w:abstractNum w:abstractNumId="44">
+    <w:nsid w:val="78C85A94"/>
+    <w:multiLevelType w:val="hybridMultilevel"/>
+    <w:tmpl w:val="2FDC811E"/>
+    <w:lvl w:ilvl="0" w:tplc="08090001">
+      <w:start w:val="1"/>
+      <w:numFmt w:val="bullet"/>
+      <w:lvlText w:val=""/>
+      <w:lvlJc w:val="left"/>
+      <w:pPr>
+        <w:ind w:left="720" w:hanging="360"/>
+      </w:pPr>
+      <w:rPr>
+        <w:rFonts w:ascii="Symbol" w:hAnsi="Symbol" w:hint="default"/>
+      </w:rPr>
+    </w:lvl>
+    <w:lvl w:ilvl="1" w:tplc="08090003" w:tentative="1">
+      <w:start w:val="1"/>
+      <w:numFmt w:val="bullet"/>
+      <w:lvlText w:val="o"/>
+      <w:lvlJc w:val="left"/>
+      <w:pPr>
+        <w:ind w:left="1440" w:hanging="360"/>
+      </w:pPr>
+      <w:rPr>
+        <w:rFonts w:ascii="Courier New" w:hAnsi="Courier New" w:cs="Courier New" w:hint="default"/>
+      </w:rPr>
+    </w:lvl>
+    <w:lvl w:ilvl="2" w:tplc="08090005" w:tentative="1">
+      <w:start w:val="1"/>
+      <w:numFmt w:val="bullet"/>
+      <w:lvlText w:val=""/>
+      <w:lvlJc w:val="left"/>
+      <w:pPr>
+        <w:ind w:left="2160" w:hanging="360"/>
+      </w:pPr>
+      <w:rPr>
+        <w:rFonts w:ascii="Wingdings" w:hAnsi="Wingdings" w:hint="default"/>
+      </w:rPr>
+    </w:lvl>
+    <w:lvl w:ilvl="3" w:tplc="08090001" w:tentative="1">
+      <w:start w:val="1"/>
+      <w:numFmt w:val="bullet"/>
+      <w:lvlText w:val=""/>
+      <w:lvlJc w:val="left"/>
+      <w:pPr>
+        <w:ind w:left="2880" w:hanging="360"/>
+      </w:pPr>
+      <w:rPr>
+        <w:rFonts w:ascii="Symbol" w:hAnsi="Symbol" w:hint="default"/>
+      </w:rPr>
+    </w:lvl>
+    <w:lvl w:ilvl="4" w:tplc="08090003" w:tentative="1">
+      <w:start w:val="1"/>
+      <w:numFmt w:val="bullet"/>
+      <w:lvlText w:val="o"/>
+      <w:lvlJc w:val="left"/>
+      <w:pPr>
+        <w:ind w:left="3600" w:hanging="360"/>
+      </w:pPr>
+      <w:rPr>
+        <w:rFonts w:ascii="Courier New" w:hAnsi="Courier New" w:cs="Courier New" w:hint="default"/>
+      </w:rPr>
+    </w:lvl>
+    <w:lvl w:ilvl="5" w:tplc="08090005" w:tentative="1">
+      <w:start w:val="1"/>
+      <w:numFmt w:val="bullet"/>
+      <w:lvlText w:val=""/>
+      <w:lvlJc w:val="left"/>
+      <w:pPr>
+        <w:ind w:left="4320" w:hanging="360"/>
+      </w:pPr>
+      <w:rPr>
+        <w:rFonts w:ascii="Wingdings" w:hAnsi="Wingdings" w:hint="default"/>
+      </w:rPr>
+    </w:lvl>
+    <w:lvl w:ilvl="6" w:tplc="08090001" w:tentative="1">
+      <w:start w:val="1"/>
+      <w:numFmt w:val="bullet"/>
+      <w:lvlText w:val=""/>
+      <w:lvlJc w:val="left"/>
+      <w:pPr>
+        <w:ind w:left="5040" w:hanging="360"/>
+      </w:pPr>
+      <w:rPr>
+        <w:rFonts w:ascii="Symbol" w:hAnsi="Symbol" w:hint="default"/>
+      </w:rPr>
+    </w:lvl>
+    <w:lvl w:ilvl="7" w:tplc="08090003" w:tentative="1">
+      <w:start w:val="1"/>
+      <w:numFmt w:val="bullet"/>
+      <w:lvlText w:val="o"/>
+      <w:lvlJc w:val="left"/>
+      <w:pPr>
+        <w:ind w:left="5760" w:hanging="360"/>
+      </w:pPr>
+      <w:rPr>
+        <w:rFonts w:ascii="Courier New" w:hAnsi="Courier New" w:cs="Courier New" w:hint="default"/>
+      </w:rPr>
+    </w:lvl>
+    <w:lvl w:ilvl="8" w:tplc="08090005" w:tentative="1">
+      <w:start w:val="1"/>
+      <w:numFmt w:val="bullet"/>
+      <w:lvlText w:val=""/>
+      <w:lvlJc w:val="left"/>
+      <w:pPr>
+        <w:ind w:left="6480" w:hanging="360"/>
+      </w:pPr>
+      <w:rPr>
+        <w:rFonts w:ascii="Wingdings" w:hAnsi="Wingdings" w:hint="default"/>
+      </w:rPr>
+    </w:lvl>
+  </w:abstractNum>
+  <w:abstractNum w:abstractNumId="45">
     <w:nsid w:val="7BB47B58"/>
     <w:multiLevelType w:val="hybridMultilevel"/>
     <w:tmpl w:val="6FB4D7D0"/>
@@ -15014,7 +17629,7 @@
       </w:rPr>
     </w:lvl>
   </w:abstractNum>
-  <w:abstractNum w:abstractNumId="43">
+  <w:abstractNum w:abstractNumId="46">
     <w:nsid w:val="7E6C5371"/>
     <w:multiLevelType w:val="hybridMultilevel"/>
     <w:tmpl w:val="B78019B8"/>
@@ -15128,13 +17743,13 @@
     </w:lvl>
   </w:abstractNum>
   <w:num w:numId="1">
-    <w:abstractNumId w:val="27"/>
+    <w:abstractNumId w:val="29"/>
   </w:num>
   <w:num w:numId="2">
-    <w:abstractNumId w:val="37"/>
+    <w:abstractNumId w:val="39"/>
   </w:num>
   <w:num w:numId="3">
-    <w:abstractNumId w:val="26"/>
+    <w:abstractNumId w:val="28"/>
   </w:num>
   <w:num w:numId="4">
     <w:abstractNumId w:val="9"/>
@@ -15167,100 +17782,109 @@
     <w:abstractNumId w:val="0"/>
   </w:num>
   <w:num w:numId="14">
+    <w:abstractNumId w:val="22"/>
+  </w:num>
+  <w:num w:numId="15">
+    <w:abstractNumId w:val="36"/>
+  </w:num>
+  <w:num w:numId="16">
+    <w:abstractNumId w:val="38"/>
+  </w:num>
+  <w:num w:numId="17">
+    <w:abstractNumId w:val="30"/>
+  </w:num>
+  <w:num w:numId="18">
+    <w:abstractNumId w:val="27"/>
+  </w:num>
+  <w:num w:numId="19">
+    <w:abstractNumId w:val="42"/>
+  </w:num>
+  <w:num w:numId="20">
+    <w:abstractNumId w:val="24"/>
+  </w:num>
+  <w:num w:numId="21">
     <w:abstractNumId w:val="20"/>
   </w:num>
-  <w:num w:numId="15">
+  <w:num w:numId="22">
+    <w:abstractNumId w:val="35"/>
+  </w:num>
+  <w:num w:numId="23">
+    <w:abstractNumId w:val="13"/>
+  </w:num>
+  <w:num w:numId="24">
+    <w:abstractNumId w:val="26"/>
+  </w:num>
+  <w:num w:numId="25">
+    <w:abstractNumId w:val="43"/>
+  </w:num>
+  <w:num w:numId="26">
+    <w:abstractNumId w:val="17"/>
+  </w:num>
+  <w:num w:numId="27">
+    <w:abstractNumId w:val="37"/>
+  </w:num>
+  <w:num w:numId="28">
+    <w:abstractNumId w:val="15"/>
+  </w:num>
+  <w:num w:numId="29">
+    <w:abstractNumId w:val="23"/>
+  </w:num>
+  <w:num w:numId="30">
+    <w:abstractNumId w:val="33"/>
+  </w:num>
+  <w:num w:numId="31">
+    <w:abstractNumId w:val="21"/>
+  </w:num>
+  <w:num w:numId="32">
+    <w:abstractNumId w:val="31"/>
+  </w:num>
+  <w:num w:numId="33">
+    <w:abstractNumId w:val="41"/>
+  </w:num>
+  <w:num w:numId="34">
+    <w:abstractNumId w:val="12"/>
+  </w:num>
+  <w:num w:numId="35">
+    <w:abstractNumId w:val="19"/>
+  </w:num>
+  <w:num w:numId="36">
+    <w:abstractNumId w:val="25"/>
+  </w:num>
+  <w:num w:numId="37">
+    <w:abstractNumId w:val="18"/>
+  </w:num>
+  <w:num w:numId="38">
+    <w:abstractNumId w:val="18"/>
+  </w:num>
+  <w:num w:numId="39">
+    <w:abstractNumId w:val="46"/>
+  </w:num>
+  <w:num w:numId="40">
+    <w:abstractNumId w:val="32"/>
+  </w:num>
+  <w:num w:numId="41">
+    <w:abstractNumId w:val="45"/>
+  </w:num>
+  <w:num w:numId="42">
+    <w:abstractNumId w:val="40"/>
+  </w:num>
+  <w:num w:numId="43">
+    <w:abstractNumId w:val="11"/>
+  </w:num>
+  <w:num w:numId="44">
+    <w:abstractNumId w:val="16"/>
+  </w:num>
+  <w:num w:numId="45">
     <w:abstractNumId w:val="34"/>
   </w:num>
-  <w:num w:numId="16">
-    <w:abstractNumId w:val="36"/>
+  <w:num w:numId="46">
+    <w:abstractNumId w:val="44"/>
   </w:num>
-  <w:num w:numId="17">
-    <w:abstractNumId w:val="28"/>
-  </w:num>
-  <w:num w:numId="18">
-    <w:abstractNumId w:val="25"/>
-  </w:num>
-  <w:num w:numId="19">
-    <w:abstractNumId w:val="40"/>
-  </w:num>
-  <w:num w:numId="20">
-    <w:abstractNumId w:val="22"/>
-  </w:num>
-  <w:num w:numId="21">
-    <w:abstractNumId w:val="18"/>
-  </w:num>
-  <w:num w:numId="22">
-    <w:abstractNumId w:val="33"/>
-  </w:num>
-  <w:num w:numId="23">
-    <w:abstractNumId w:val="12"/>
-  </w:num>
-  <w:num w:numId="24">
-    <w:abstractNumId w:val="24"/>
-  </w:num>
-  <w:num w:numId="25">
-    <w:abstractNumId w:val="41"/>
-  </w:num>
-  <w:num w:numId="26">
-    <w:abstractNumId w:val="15"/>
-  </w:num>
-  <w:num w:numId="27">
-    <w:abstractNumId w:val="35"/>
-  </w:num>
-  <w:num w:numId="28">
-    <w:abstractNumId w:val="13"/>
-  </w:num>
-  <w:num w:numId="29">
-    <w:abstractNumId w:val="21"/>
-  </w:num>
-  <w:num w:numId="30">
-    <w:abstractNumId w:val="31"/>
-  </w:num>
-  <w:num w:numId="31">
-    <w:abstractNumId w:val="19"/>
-  </w:num>
-  <w:num w:numId="32">
-    <w:abstractNumId w:val="29"/>
-  </w:num>
-  <w:num w:numId="33">
-    <w:abstractNumId w:val="39"/>
-  </w:num>
-  <w:num w:numId="34">
-    <w:abstractNumId w:val="11"/>
-  </w:num>
-  <w:num w:numId="35">
-    <w:abstractNumId w:val="17"/>
-  </w:num>
-  <w:num w:numId="36">
-    <w:abstractNumId w:val="23"/>
-  </w:num>
-  <w:num w:numId="37">
-    <w:abstractNumId w:val="16"/>
-  </w:num>
-  <w:num w:numId="38">
-    <w:abstractNumId w:val="16"/>
-  </w:num>
-  <w:num w:numId="39">
-    <w:abstractNumId w:val="43"/>
-  </w:num>
-  <w:num w:numId="40">
-    <w:abstractNumId w:val="30"/>
-  </w:num>
-  <w:num w:numId="41">
-    <w:abstractNumId w:val="42"/>
-  </w:num>
-  <w:num w:numId="42">
-    <w:abstractNumId w:val="38"/>
-  </w:num>
-  <w:num w:numId="43">
-    <w:abstractNumId w:val="10"/>
-  </w:num>
-  <w:num w:numId="44">
+  <w:num w:numId="47">
     <w:abstractNumId w:val="14"/>
   </w:num>
-  <w:num w:numId="45">
-    <w:abstractNumId w:val="32"/>
+  <w:num w:numId="48">
+    <w:abstractNumId w:val="10"/>
   </w:num>
 </w:numbering>
 </file>
@@ -15899,6 +18523,67 @@
     <w:unhideWhenUsed/>
     <w:rsid w:val="00FA6BC9"/>
   </w:style>
+  <w:style w:type="paragraph" w:styleId="EndnoteText">
+    <w:name w:val="endnote text"/>
+    <w:basedOn w:val="Normal"/>
+    <w:link w:val="EndnoteTextChar"/>
+    <w:uiPriority w:val="99"/>
+    <w:semiHidden/>
+    <w:unhideWhenUsed/>
+    <w:rsid w:val="004B58B5"/>
+    <w:pPr>
+      <w:spacing w:before="0" w:after="0" w:line="240" w:lineRule="auto"/>
+    </w:pPr>
+    <w:rPr>
+      <w:sz w:val="20"/>
+      <w:szCs w:val="20"/>
+    </w:rPr>
+  </w:style>
+  <w:style w:type="character" w:customStyle="1" w:styleId="EndnoteTextChar">
+    <w:name w:val="Endnote Text Char"/>
+    <w:basedOn w:val="DefaultParagraphFont"/>
+    <w:link w:val="EndnoteText"/>
+    <w:uiPriority w:val="99"/>
+    <w:semiHidden/>
+    <w:rsid w:val="004B58B5"/>
+    <w:rPr>
+      <w:lang w:eastAsia="en-US"/>
+    </w:rPr>
+  </w:style>
+  <w:style w:type="character" w:styleId="EndnoteReference">
+    <w:name w:val="endnote reference"/>
+    <w:basedOn w:val="DefaultParagraphFont"/>
+    <w:uiPriority w:val="99"/>
+    <w:semiHidden/>
+    <w:unhideWhenUsed/>
+    <w:rsid w:val="004B58B5"/>
+    <w:rPr>
+      <w:vertAlign w:val="superscript"/>
+    </w:rPr>
+  </w:style>
+  <w:style w:type="table" w:styleId="TableGrid">
+    <w:name w:val="Table Grid"/>
+    <w:basedOn w:val="TableNormal"/>
+    <w:uiPriority w:val="59"/>
+    <w:rsid w:val="00710853"/>
+    <w:tblPr>
+      <w:tblInd w:w="0" w:type="dxa"/>
+      <w:tblBorders>
+        <w:top w:val="single" w:sz="4" w:space="0" w:color="auto"/>
+        <w:left w:val="single" w:sz="4" w:space="0" w:color="auto"/>
+        <w:bottom w:val="single" w:sz="4" w:space="0" w:color="auto"/>
+        <w:right w:val="single" w:sz="4" w:space="0" w:color="auto"/>
+        <w:insideH w:val="single" w:sz="4" w:space="0" w:color="auto"/>
+        <w:insideV w:val="single" w:sz="4" w:space="0" w:color="auto"/>
+      </w:tblBorders>
+      <w:tblCellMar>
+        <w:top w:w="0" w:type="dxa"/>
+        <w:left w:w="108" w:type="dxa"/>
+        <w:bottom w:w="0" w:type="dxa"/>
+        <w:right w:w="108" w:type="dxa"/>
+      </w:tblCellMar>
+    </w:tblPr>
+  </w:style>
 </w:styles>
 </file>
 
@@ -16536,6 +19221,67 @@
     <w:unhideWhenUsed/>
     <w:rsid w:val="00FA6BC9"/>
   </w:style>
+  <w:style w:type="paragraph" w:styleId="EndnoteText">
+    <w:name w:val="endnote text"/>
+    <w:basedOn w:val="Normal"/>
+    <w:link w:val="EndnoteTextChar"/>
+    <w:uiPriority w:val="99"/>
+    <w:semiHidden/>
+    <w:unhideWhenUsed/>
+    <w:rsid w:val="004B58B5"/>
+    <w:pPr>
+      <w:spacing w:before="0" w:after="0" w:line="240" w:lineRule="auto"/>
+    </w:pPr>
+    <w:rPr>
+      <w:sz w:val="20"/>
+      <w:szCs w:val="20"/>
+    </w:rPr>
+  </w:style>
+  <w:style w:type="character" w:customStyle="1" w:styleId="EndnoteTextChar">
+    <w:name w:val="Endnote Text Char"/>
+    <w:basedOn w:val="DefaultParagraphFont"/>
+    <w:link w:val="EndnoteText"/>
+    <w:uiPriority w:val="99"/>
+    <w:semiHidden/>
+    <w:rsid w:val="004B58B5"/>
+    <w:rPr>
+      <w:lang w:eastAsia="en-US"/>
+    </w:rPr>
+  </w:style>
+  <w:style w:type="character" w:styleId="EndnoteReference">
+    <w:name w:val="endnote reference"/>
+    <w:basedOn w:val="DefaultParagraphFont"/>
+    <w:uiPriority w:val="99"/>
+    <w:semiHidden/>
+    <w:unhideWhenUsed/>
+    <w:rsid w:val="004B58B5"/>
+    <w:rPr>
+      <w:vertAlign w:val="superscript"/>
+    </w:rPr>
+  </w:style>
+  <w:style w:type="table" w:styleId="TableGrid">
+    <w:name w:val="Table Grid"/>
+    <w:basedOn w:val="TableNormal"/>
+    <w:uiPriority w:val="59"/>
+    <w:rsid w:val="00710853"/>
+    <w:tblPr>
+      <w:tblInd w:w="0" w:type="dxa"/>
+      <w:tblBorders>
+        <w:top w:val="single" w:sz="4" w:space="0" w:color="auto"/>
+        <w:left w:val="single" w:sz="4" w:space="0" w:color="auto"/>
+        <w:bottom w:val="single" w:sz="4" w:space="0" w:color="auto"/>
+        <w:right w:val="single" w:sz="4" w:space="0" w:color="auto"/>
+        <w:insideH w:val="single" w:sz="4" w:space="0" w:color="auto"/>
+        <w:insideV w:val="single" w:sz="4" w:space="0" w:color="auto"/>
+      </w:tblBorders>
+      <w:tblCellMar>
+        <w:top w:w="0" w:type="dxa"/>
+        <w:left w:w="108" w:type="dxa"/>
+        <w:bottom w:w="0" w:type="dxa"/>
+        <w:right w:w="108" w:type="dxa"/>
+      </w:tblCellMar>
+    </w:tblPr>
+  </w:style>
 </w:styles>
 </file>
 
@@ -16858,7 +19604,7 @@
         <b:Corporate>Northern Ireland Statistics and Research Agency</b:Corporate>
       </b:Author>
     </b:Author>
-    <b:RefOrder>2</b:RefOrder>
+    <b:RefOrder>3</b:RefOrder>
   </b:Source>
   <b:Source>
     <b:Tag>Exp14</b:Tag>
@@ -16875,13 +19621,97 @@
     <b:MonthAccessed>03</b:MonthAccessed>
     <b:DayAccessed>26</b:DayAccessed>
     <b:URL>http://www.qas.co.uk/solutions/data-quality-software/data-cleansing/batch.htm</b:URL>
-    <b:RefOrder>3</b:RefOrder>
+    <b:RefOrder>4</b:RefOrder>
+  </b:Source>
+  <b:Source>
+    <b:Tag>Mic08</b:Tag>
+    <b:SourceType>InternetSite</b:SourceType>
+    <b:Guid>{2660C728-5D99-4196-BC0D-86F7F6BC5AF8}</b:Guid>
+    <b:Title>SQL Server</b:Title>
+    <b:Year>2008</b:Year>
+    <b:URL>http://www.microsoft.com/en-us/server-cloud/products/sql-server/</b:URL>
+    <b:Author>
+      <b:Author>
+        <b:Corporate>Microsoft</b:Corporate>
+      </b:Author>
+    </b:Author>
+    <b:YearAccessed>2014</b:YearAccessed>
+    <b:MonthAccessed>03</b:MonthAccessed>
+    <b:DayAccessed>31</b:DayAccessed>
+    <b:RefOrder>2</b:RefOrder>
+  </b:Source>
+  <b:Source>
+    <b:Tag>Ora14</b:Tag>
+    <b:SourceType>InternetSite</b:SourceType>
+    <b:Guid>{BEC0BEAD-7C67-4882-A5CB-75D2B93D633D}</b:Guid>
+    <b:Author>
+      <b:Author>
+        <b:Corporate>Oracle</b:Corporate>
+      </b:Author>
+    </b:Author>
+    <b:Title>MySQL :: The World's Most Popular Open Source Database</b:Title>
+    <b:Year>2014</b:Year>
+    <b:YearAccessed>2014</b:YearAccessed>
+    <b:MonthAccessed>03</b:MonthAccessed>
+    <b:DayAccessed>31</b:DayAccessed>
+    <b:URL>http://www.mysql.com/</b:URL>
+    <b:RefOrder>5</b:RefOrder>
+  </b:Source>
+  <b:Source>
+    <b:Tag>Lan13</b:Tag>
+    <b:SourceType>InternetSite</b:SourceType>
+    <b:Guid>{2F59FB95-2FCC-4D31-8447-7D3E77C5515A}</b:Guid>
+    <b:Author>
+      <b:Author>
+        <b:Corporate>Land &amp; Property Services</b:Corporate>
+      </b:Author>
+    </b:Author>
+    <b:Title>Address Data and Gazetteers</b:Title>
+    <b:YearAccessed>2013</b:YearAccessed>
+    <b:MonthAccessed>10</b:MonthAccessed>
+    <b:DayAccessed>22</b:DayAccessed>
+    <b:URL>http://maps.osni.gov.uk/cmspages/moreinfo_address_data.aspx</b:URL>
+    <b:RefOrder>6</b:RefOrder>
+  </b:Source>
+  <b:Source>
+    <b:Tag>Ord14</b:Tag>
+    <b:SourceType>InternetSite</b:SourceType>
+    <b:Guid>{71F0B6E3-55C3-43A8-A660-D25D95C697CC}</b:Guid>
+    <b:Author>
+      <b:Author>
+        <b:Corporate>Ordnance Survey of Northern Ireland</b:Corporate>
+      </b:Author>
+    </b:Author>
+    <b:Title>Address Data and Gazetteers</b:Title>
+    <b:YearAccessed>2014</b:YearAccessed>
+    <b:MonthAccessed>03</b:MonthAccessed>
+    <b:DayAccessed>31</b:DayAccessed>
+    <b:URL>https://maps.osni.gov.uk/cmspages/moreinfo_address_data.aspx</b:URL>
+    <b:RefOrder>7</b:RefOrder>
+  </b:Source>
+  <b:Source>
+    <b:Tag>Exp13</b:Tag>
+    <b:SourceType>InternetSite</b:SourceType>
+    <b:Guid>{9A4256B8-AC5F-4463-8FDC-C68C7D38F54E}</b:Guid>
+    <b:Title>Data cleansing solutions for improved data accuracy</b:Title>
+    <b:InternetSiteTitle>QAS</b:InternetSiteTitle>
+    <b:Year>2013</b:Year>
+    <b:YearAccessed>2013</b:YearAccessed>
+    <b:MonthAccessed>10</b:MonthAccessed>
+    <b:DayAccessed>22</b:DayAccessed>
+    <b:URL>http://www.qas.co.uk/solutions/data-quality-software/data-cleansing/batch.htm</b:URL>
+    <b:Author>
+      <b:Author>
+        <b:Corporate>Experian QAS</b:Corporate>
+      </b:Author>
+    </b:Author>
+    <b:RefOrder>1</b:RefOrder>
   </b:Source>
 </b:Sources>
 </file>
 
 <file path=customXml/itemProps1.xml><?xml version="1.0" encoding="utf-8"?>
-<ds:datastoreItem xmlns:ds="http://schemas.openxmlformats.org/officeDocument/2006/customXml" ds:itemID="{9DB759FC-F546-4C4E-A2D1-A2949AA9BCFB}">
+<ds:datastoreItem xmlns:ds="http://schemas.openxmlformats.org/officeDocument/2006/customXml" ds:itemID="{AB255E77-3387-4A12-A456-7258A9CBC109}">
   <ds:schemaRefs>
     <ds:schemaRef ds:uri="http://schemas.openxmlformats.org/officeDocument/2006/bibliography"/>
   </ds:schemaRefs>

</xml_diff>